<commit_message>
Organizando el Trello y el Kanban
</commit_message>
<xml_diff>
--- a/proyecto/TRELLO Y KANBAN - PAÑALERA SANTIAGO.docx
+++ b/proyecto/TRELLO Y KANBAN - PAÑALERA SANTIAGO.docx
@@ -1,6 +1,6 @@
 
 <file path=word/document.xml><?xml version="1.0" encoding="utf-8"?>
-<w:document xmlns:wpc="http://schemas.microsoft.com/office/word/2010/wordprocessingCanvas" xmlns:cx="http://schemas.microsoft.com/office/drawing/2014/chartex" xmlns:cx1="http://schemas.microsoft.com/office/drawing/2015/9/8/chartex" xmlns:cx2="http://schemas.microsoft.com/office/drawing/2015/10/21/chartex" xmlns:cx3="http://schemas.microsoft.com/office/drawing/2016/5/9/chartex" xmlns:cx4="http://schemas.microsoft.com/office/drawing/2016/5/10/chartex" xmlns:cx5="http://schemas.microsoft.com/office/drawing/2016/5/11/chartex" xmlns:cx6="http://schemas.microsoft.com/office/drawing/2016/5/12/chartex" xmlns:cx7="http://schemas.microsoft.com/office/drawing/2016/5/13/chartex" xmlns:cx8="http://schemas.microsoft.com/office/drawing/2016/5/14/chartex" xmlns:mc="http://schemas.openxmlformats.org/markup-compatibility/2006" xmlns:aink="http://schemas.microsoft.com/office/drawing/2016/ink" xmlns:am3d="http://schemas.microsoft.com/office/drawing/2017/model3d" xmlns:o="urn:schemas-microsoft-com:office:office" xmlns:r="http://schemas.openxmlformats.org/officeDocument/2006/relationships" xmlns:m="http://schemas.openxmlformats.org/officeDocument/2006/math" xmlns:v="urn:schemas-microsoft-com:vml" xmlns:wp14="http://schemas.microsoft.com/office/word/2010/wordprocessingDrawing" xmlns:wp="http://schemas.openxmlformats.org/drawingml/2006/wordprocessingDrawing" xmlns:w10="urn:schemas-microsoft-com:office:word" xmlns:w="http://schemas.openxmlformats.org/wordprocessingml/2006/main" xmlns:w14="http://schemas.microsoft.com/office/word/2010/wordml" xmlns:w15="http://schemas.microsoft.com/office/word/2012/wordml" xmlns:w16cex="http://schemas.microsoft.com/office/word/2018/wordml/cex" xmlns:w16cid="http://schemas.microsoft.com/office/word/2016/wordml/cid" xmlns:w16="http://schemas.microsoft.com/office/word/2018/wordml" xmlns:w16sdtdh="http://schemas.microsoft.com/office/word/2020/wordml/sdtdatahash" xmlns:w16se="http://schemas.microsoft.com/office/word/2015/wordml/symex" xmlns:wpg="http://schemas.microsoft.com/office/word/2010/wordprocessingGroup" xmlns:wpi="http://schemas.microsoft.com/office/word/2010/wordprocessingInk" xmlns:wne="http://schemas.microsoft.com/office/word/2006/wordml" xmlns:wps="http://schemas.microsoft.com/office/word/2010/wordprocessingShape" mc:Ignorable="w14 w15 w16se w16cid w16 w16cex w16sdtdh wp14">
+<w:document xmlns:wpc="http://schemas.microsoft.com/office/word/2010/wordprocessingCanvas" xmlns:mc="http://schemas.openxmlformats.org/markup-compatibility/2006" xmlns:o="urn:schemas-microsoft-com:office:office" xmlns:r="http://schemas.openxmlformats.org/officeDocument/2006/relationships" xmlns:m="http://schemas.openxmlformats.org/officeDocument/2006/math" xmlns:v="urn:schemas-microsoft-com:vml" xmlns:wp14="http://schemas.microsoft.com/office/word/2010/wordprocessingDrawing" xmlns:wp="http://schemas.openxmlformats.org/drawingml/2006/wordprocessingDrawing" xmlns:w10="urn:schemas-microsoft-com:office:word" xmlns:w="http://schemas.openxmlformats.org/wordprocessingml/2006/main" xmlns:w14="http://schemas.microsoft.com/office/word/2010/wordml" xmlns:wpg="http://schemas.microsoft.com/office/word/2010/wordprocessingGroup" xmlns:wpi="http://schemas.microsoft.com/office/word/2010/wordprocessingInk" xmlns:wne="http://schemas.microsoft.com/office/word/2006/wordml" xmlns:wps="http://schemas.microsoft.com/office/word/2010/wordprocessingShape" mc:Ignorable="w14 wp14">
   <w:body>
     <w:p>
       <w:pPr>
@@ -630,23 +630,33 @@
         <w:ind w:left="10" w:right="-15"/>
       </w:pPr>
       <w:r>
+        <w:lastRenderedPageBreak/>
+        <w:t>TRELLO</w:t>
+      </w:r>
+    </w:p>
+    <w:p>
+      <w:pPr>
+        <w:spacing w:after="214" w:line="240" w:lineRule="auto"/>
+        <w:ind w:left="10" w:right="-15"/>
+      </w:pPr>
+      <w:r>
         <w:rPr>
           <w:noProof/>
-        </w:rPr>
-        <w:lastRenderedPageBreak/>
+          <w:lang w:val="es-CO" w:eastAsia="es-CO"/>
+        </w:rPr>
         <w:drawing>
-          <wp:anchor distT="0" distB="0" distL="114300" distR="114300" simplePos="0" relativeHeight="251660288" behindDoc="0" locked="0" layoutInCell="1" allowOverlap="1" wp14:anchorId="08A758E6" wp14:editId="5DE03151">
+          <wp:anchor distT="0" distB="0" distL="114300" distR="114300" simplePos="0" relativeHeight="251662336" behindDoc="0" locked="0" layoutInCell="1" allowOverlap="1" wp14:anchorId="7BC65613" wp14:editId="3EC1B4E4">
             <wp:simplePos x="0" y="0"/>
             <wp:positionH relativeFrom="column">
-              <wp:posOffset>0</wp:posOffset>
+              <wp:posOffset>-127635</wp:posOffset>
             </wp:positionH>
             <wp:positionV relativeFrom="paragraph">
-              <wp:posOffset>306705</wp:posOffset>
+              <wp:posOffset>28575</wp:posOffset>
             </wp:positionV>
-            <wp:extent cx="5612130" cy="3754755"/>
-            <wp:effectExtent l="0" t="0" r="7620" b="0"/>
-            <wp:wrapTopAndBottom/>
-            <wp:docPr id="3" name="Imagen 3"/>
+            <wp:extent cx="6000750" cy="4888865"/>
+            <wp:effectExtent l="0" t="0" r="0" b="6985"/>
+            <wp:wrapNone/>
+            <wp:docPr id="1" name="Imagen 1" descr="C:\Users\USUARIO\Desktop\TRELLO NUEVO.PNG"/>
             <wp:cNvGraphicFramePr>
               <a:graphicFrameLocks xmlns:a="http://schemas.openxmlformats.org/drawingml/2006/main" noChangeAspect="1"/>
             </wp:cNvGraphicFramePr>
@@ -654,71 +664,10 @@
               <a:graphicData uri="http://schemas.openxmlformats.org/drawingml/2006/picture">
                 <pic:pic xmlns:pic="http://schemas.openxmlformats.org/drawingml/2006/picture">
                   <pic:nvPicPr>
-                    <pic:cNvPr id="3" name="Imagen 3"/>
-                    <pic:cNvPicPr/>
-                  </pic:nvPicPr>
-                  <pic:blipFill>
-                    <a:blip r:embed="rId5">
-                      <a:extLst>
-                        <a:ext uri="{28A0092B-C50C-407E-A947-70E740481C1C}">
-                          <a14:useLocalDpi xmlns:a14="http://schemas.microsoft.com/office/drawing/2010/main" val="0"/>
-                        </a:ext>
-                      </a:extLst>
-                    </a:blip>
-                    <a:stretch>
-                      <a:fillRect/>
-                    </a:stretch>
-                  </pic:blipFill>
-                  <pic:spPr>
-                    <a:xfrm>
-                      <a:off x="0" y="0"/>
-                      <a:ext cx="5612130" cy="3754755"/>
-                    </a:xfrm>
-                    <a:prstGeom prst="rect">
-                      <a:avLst/>
-                    </a:prstGeom>
-                  </pic:spPr>
-                </pic:pic>
-              </a:graphicData>
-            </a:graphic>
-          </wp:anchor>
-        </w:drawing>
-      </w:r>
-      <w:r>
-        <w:t>TRELLO</w:t>
-      </w:r>
-    </w:p>
-    <w:p>
-      <w:pPr>
-        <w:spacing w:after="214" w:line="240" w:lineRule="auto"/>
-        <w:ind w:left="10" w:right="-15"/>
-      </w:pPr>
-      <w:r>
-        <w:rPr>
-          <w:noProof/>
-        </w:rPr>
-        <w:drawing>
-          <wp:anchor distT="0" distB="0" distL="114300" distR="114300" simplePos="0" relativeHeight="251661312" behindDoc="0" locked="0" layoutInCell="1" allowOverlap="1" wp14:anchorId="2F9FF703" wp14:editId="62071331">
-            <wp:simplePos x="0" y="0"/>
-            <wp:positionH relativeFrom="column">
-              <wp:posOffset>0</wp:posOffset>
-            </wp:positionH>
-            <wp:positionV relativeFrom="paragraph">
-              <wp:posOffset>4060825</wp:posOffset>
-            </wp:positionV>
-            <wp:extent cx="5612130" cy="2661285"/>
-            <wp:effectExtent l="0" t="0" r="7620" b="5715"/>
-            <wp:wrapTopAndBottom/>
-            <wp:docPr id="4" name="Imagen 4"/>
-            <wp:cNvGraphicFramePr>
-              <a:graphicFrameLocks xmlns:a="http://schemas.openxmlformats.org/drawingml/2006/main" noChangeAspect="1"/>
-            </wp:cNvGraphicFramePr>
-            <a:graphic xmlns:a="http://schemas.openxmlformats.org/drawingml/2006/main">
-              <a:graphicData uri="http://schemas.openxmlformats.org/drawingml/2006/picture">
-                <pic:pic xmlns:pic="http://schemas.openxmlformats.org/drawingml/2006/picture">
-                  <pic:nvPicPr>
-                    <pic:cNvPr id="4" name="Imagen 4"/>
-                    <pic:cNvPicPr/>
+                    <pic:cNvPr id="0" name="Picture 1" descr="C:\Users\USUARIO\Desktop\TRELLO NUEVO.PNG"/>
+                    <pic:cNvPicPr>
+                      <a:picLocks noChangeAspect="1" noChangeArrowheads="1"/>
+                    </pic:cNvPicPr>
                   </pic:nvPicPr>
                   <pic:blipFill>
                     <a:blip r:embed="rId6">
@@ -728,27 +677,271 @@
                         </a:ext>
                       </a:extLst>
                     </a:blip>
+                    <a:srcRect/>
                     <a:stretch>
                       <a:fillRect/>
                     </a:stretch>
                   </pic:blipFill>
-                  <pic:spPr>
+                  <pic:spPr bwMode="auto">
                     <a:xfrm>
                       <a:off x="0" y="0"/>
-                      <a:ext cx="5612130" cy="2661285"/>
+                      <a:ext cx="6000750" cy="4888865"/>
                     </a:xfrm>
                     <a:prstGeom prst="rect">
                       <a:avLst/>
                     </a:prstGeom>
+                    <a:noFill/>
+                    <a:ln>
+                      <a:noFill/>
+                    </a:ln>
                   </pic:spPr>
                 </pic:pic>
               </a:graphicData>
             </a:graphic>
+            <wp14:sizeRelH relativeFrom="page">
+              <wp14:pctWidth>0</wp14:pctWidth>
+            </wp14:sizeRelH>
+            <wp14:sizeRelV relativeFrom="page">
+              <wp14:pctHeight>0</wp14:pctHeight>
+            </wp14:sizeRelV>
           </wp:anchor>
         </w:drawing>
       </w:r>
-      <w:r>
+    </w:p>
+    <w:p>
+      <w:pPr>
+        <w:spacing w:after="214" w:line="240" w:lineRule="auto"/>
+        <w:ind w:left="10" w:right="-15"/>
+      </w:pPr>
+    </w:p>
+    <w:p>
+      <w:pPr>
+        <w:spacing w:after="214" w:line="240" w:lineRule="auto"/>
+        <w:ind w:left="10" w:right="-15"/>
+      </w:pPr>
+    </w:p>
+    <w:p>
+      <w:pPr>
+        <w:spacing w:after="214" w:line="240" w:lineRule="auto"/>
+        <w:ind w:left="10" w:right="-15"/>
+      </w:pPr>
+    </w:p>
+    <w:p>
+      <w:pPr>
+        <w:spacing w:after="214" w:line="240" w:lineRule="auto"/>
+        <w:ind w:left="10" w:right="-15"/>
+      </w:pPr>
+    </w:p>
+    <w:p>
+      <w:pPr>
+        <w:spacing w:after="214" w:line="240" w:lineRule="auto"/>
+        <w:ind w:left="10" w:right="-15"/>
+      </w:pPr>
+    </w:p>
+    <w:p>
+      <w:pPr>
+        <w:spacing w:after="214" w:line="240" w:lineRule="auto"/>
+        <w:ind w:left="10" w:right="-15"/>
+      </w:pPr>
+    </w:p>
+    <w:p>
+      <w:pPr>
+        <w:spacing w:after="214" w:line="240" w:lineRule="auto"/>
+        <w:ind w:left="10" w:right="-15"/>
+      </w:pPr>
+    </w:p>
+    <w:p>
+      <w:pPr>
+        <w:spacing w:after="214" w:line="240" w:lineRule="auto"/>
+        <w:ind w:left="10" w:right="-15"/>
+      </w:pPr>
+    </w:p>
+    <w:p>
+      <w:pPr>
+        <w:spacing w:after="214" w:line="240" w:lineRule="auto"/>
+        <w:ind w:left="10" w:right="-15"/>
+      </w:pPr>
+    </w:p>
+    <w:p>
+      <w:pPr>
+        <w:spacing w:after="214" w:line="240" w:lineRule="auto"/>
+        <w:ind w:left="10" w:right="-15"/>
+      </w:pPr>
+    </w:p>
+    <w:p>
+      <w:pPr>
+        <w:spacing w:after="214" w:line="240" w:lineRule="auto"/>
+        <w:ind w:left="10" w:right="-15"/>
+      </w:pPr>
+    </w:p>
+    <w:p>
+      <w:pPr>
+        <w:spacing w:after="214" w:line="240" w:lineRule="auto"/>
+        <w:ind w:left="10" w:right="-15"/>
+      </w:pPr>
+    </w:p>
+    <w:p>
+      <w:pPr>
+        <w:spacing w:after="214" w:line="240" w:lineRule="auto"/>
+        <w:ind w:left="10" w:right="-15"/>
+      </w:pPr>
+    </w:p>
+    <w:p>
+      <w:pPr>
+        <w:spacing w:after="214" w:line="240" w:lineRule="auto"/>
+        <w:ind w:left="10" w:right="-15"/>
+      </w:pPr>
+    </w:p>
+    <w:p>
+      <w:pPr>
+        <w:spacing w:after="214" w:line="240" w:lineRule="auto"/>
+        <w:ind w:left="10" w:right="-15"/>
+      </w:pPr>
+    </w:p>
+    <w:p>
+      <w:pPr>
+        <w:spacing w:after="214" w:line="240" w:lineRule="auto"/>
+        <w:ind w:right="-15"/>
+      </w:pPr>
+    </w:p>
+    <w:p>
+      <w:pPr>
+        <w:spacing w:after="214" w:line="240" w:lineRule="auto"/>
+        <w:ind w:right="-15"/>
+      </w:pPr>
+    </w:p>
+    <w:p>
+      <w:pPr>
+        <w:spacing w:after="214" w:line="240" w:lineRule="auto"/>
+        <w:ind w:right="-15"/>
+      </w:pPr>
+    </w:p>
+    <w:p>
+      <w:pPr>
+        <w:spacing w:after="214" w:line="240" w:lineRule="auto"/>
+        <w:ind w:right="-15"/>
+      </w:pPr>
+    </w:p>
+    <w:p>
+      <w:pPr>
+        <w:spacing w:after="214" w:line="240" w:lineRule="auto"/>
+        <w:ind w:right="-15"/>
+      </w:pPr>
+    </w:p>
+    <w:p>
+      <w:pPr>
+        <w:spacing w:after="214" w:line="240" w:lineRule="auto"/>
+        <w:ind w:right="-15"/>
+      </w:pPr>
+    </w:p>
+    <w:p>
+      <w:pPr>
+        <w:spacing w:after="214" w:line="240" w:lineRule="auto"/>
+        <w:ind w:right="-15"/>
+      </w:pPr>
+    </w:p>
+    <w:p>
+      <w:pPr>
+        <w:spacing w:after="214" w:line="240" w:lineRule="auto"/>
+        <w:ind w:right="-15"/>
+      </w:pPr>
+    </w:p>
+    <w:p>
+      <w:pPr>
+        <w:spacing w:after="214" w:line="240" w:lineRule="auto"/>
+        <w:ind w:right="-15"/>
+      </w:pPr>
+    </w:p>
+    <w:p>
+      <w:pPr>
+        <w:spacing w:after="214" w:line="240" w:lineRule="auto"/>
+        <w:ind w:right="-15"/>
+      </w:pPr>
+    </w:p>
+    <w:p>
+      <w:pPr>
+        <w:spacing w:after="214" w:line="240" w:lineRule="auto"/>
+        <w:ind w:right="-15"/>
+      </w:pPr>
+      <w:r>
+        <w:lastRenderedPageBreak/>
         <w:t>KANBAN</w:t>
+      </w:r>
+      <w:bookmarkStart w:id="0" w:name="_GoBack"/>
+      <w:bookmarkEnd w:id="0"/>
+    </w:p>
+    <w:p>
+      <w:pPr>
+        <w:spacing w:after="214" w:line="240" w:lineRule="auto"/>
+        <w:ind w:left="10" w:right="-15"/>
+      </w:pPr>
+      <w:r>
+        <w:rPr>
+          <w:noProof/>
+          <w:lang w:val="es-CO" w:eastAsia="es-CO"/>
+        </w:rPr>
+        <w:drawing>
+          <wp:anchor distT="0" distB="0" distL="114300" distR="114300" simplePos="0" relativeHeight="251663360" behindDoc="0" locked="0" layoutInCell="1" allowOverlap="1" wp14:anchorId="61EA2AAD" wp14:editId="10639B22">
+            <wp:simplePos x="0" y="0"/>
+            <wp:positionH relativeFrom="column">
+              <wp:posOffset>-780415</wp:posOffset>
+            </wp:positionH>
+            <wp:positionV relativeFrom="paragraph">
+              <wp:posOffset>98425</wp:posOffset>
+            </wp:positionV>
+            <wp:extent cx="7179945" cy="3886200"/>
+            <wp:effectExtent l="0" t="0" r="1905" b="0"/>
+            <wp:wrapNone/>
+            <wp:docPr id="2" name="Imagen 2" descr="C:\Users\USUARIO\Desktop\KANBAN NUEVO.PNG"/>
+            <wp:cNvGraphicFramePr>
+              <a:graphicFrameLocks xmlns:a="http://schemas.openxmlformats.org/drawingml/2006/main" noChangeAspect="1"/>
+            </wp:cNvGraphicFramePr>
+            <a:graphic xmlns:a="http://schemas.openxmlformats.org/drawingml/2006/main">
+              <a:graphicData uri="http://schemas.openxmlformats.org/drawingml/2006/picture">
+                <pic:pic xmlns:pic="http://schemas.openxmlformats.org/drawingml/2006/picture">
+                  <pic:nvPicPr>
+                    <pic:cNvPr id="0" name="Picture 2" descr="C:\Users\USUARIO\Desktop\KANBAN NUEVO.PNG"/>
+                    <pic:cNvPicPr>
+                      <a:picLocks noChangeAspect="1" noChangeArrowheads="1"/>
+                    </pic:cNvPicPr>
+                  </pic:nvPicPr>
+                  <pic:blipFill>
+                    <a:blip r:embed="rId7" cstate="print">
+                      <a:extLst>
+                        <a:ext uri="{28A0092B-C50C-407E-A947-70E740481C1C}">
+                          <a14:useLocalDpi xmlns:a14="http://schemas.microsoft.com/office/drawing/2010/main" val="0"/>
+                        </a:ext>
+                      </a:extLst>
+                    </a:blip>
+                    <a:srcRect/>
+                    <a:stretch>
+                      <a:fillRect/>
+                    </a:stretch>
+                  </pic:blipFill>
+                  <pic:spPr bwMode="auto">
+                    <a:xfrm>
+                      <a:off x="0" y="0"/>
+                      <a:ext cx="7179945" cy="3886200"/>
+                    </a:xfrm>
+                    <a:prstGeom prst="rect">
+                      <a:avLst/>
+                    </a:prstGeom>
+                    <a:noFill/>
+                    <a:ln>
+                      <a:noFill/>
+                    </a:ln>
+                  </pic:spPr>
+                </pic:pic>
+              </a:graphicData>
+            </a:graphic>
+            <wp14:sizeRelH relativeFrom="page">
+              <wp14:pctWidth>0</wp14:pctWidth>
+            </wp14:sizeRelH>
+            <wp14:sizeRelV relativeFrom="page">
+              <wp14:pctHeight>0</wp14:pctHeight>
+            </wp14:sizeRelV>
+          </wp:anchor>
+        </w:drawing>
       </w:r>
     </w:p>
     <w:p/>
@@ -764,8 +957,8 @@
 </file>
 
 <file path=word/numbering.xml><?xml version="1.0" encoding="utf-8"?>
-<w:numbering xmlns:wpc="http://schemas.microsoft.com/office/word/2010/wordprocessingCanvas" xmlns:cx="http://schemas.microsoft.com/office/drawing/2014/chartex" xmlns:cx1="http://schemas.microsoft.com/office/drawing/2015/9/8/chartex" xmlns:cx2="http://schemas.microsoft.com/office/drawing/2015/10/21/chartex" xmlns:cx3="http://schemas.microsoft.com/office/drawing/2016/5/9/chartex" xmlns:cx4="http://schemas.microsoft.com/office/drawing/2016/5/10/chartex" xmlns:cx5="http://schemas.microsoft.com/office/drawing/2016/5/11/chartex" xmlns:cx6="http://schemas.microsoft.com/office/drawing/2016/5/12/chartex" xmlns:cx7="http://schemas.microsoft.com/office/drawing/2016/5/13/chartex" xmlns:cx8="http://schemas.microsoft.com/office/drawing/2016/5/14/chartex" xmlns:mc="http://schemas.openxmlformats.org/markup-compatibility/2006" xmlns:aink="http://schemas.microsoft.com/office/drawing/2016/ink" xmlns:am3d="http://schemas.microsoft.com/office/drawing/2017/model3d" xmlns:o="urn:schemas-microsoft-com:office:office" xmlns:r="http://schemas.openxmlformats.org/officeDocument/2006/relationships" xmlns:m="http://schemas.openxmlformats.org/officeDocument/2006/math" xmlns:v="urn:schemas-microsoft-com:vml" xmlns:wp14="http://schemas.microsoft.com/office/word/2010/wordprocessingDrawing" xmlns:wp="http://schemas.openxmlformats.org/drawingml/2006/wordprocessingDrawing" xmlns:w10="urn:schemas-microsoft-com:office:word" xmlns:w="http://schemas.openxmlformats.org/wordprocessingml/2006/main" xmlns:w14="http://schemas.microsoft.com/office/word/2010/wordml" xmlns:w15="http://schemas.microsoft.com/office/word/2012/wordml" xmlns:w16cex="http://schemas.microsoft.com/office/word/2018/wordml/cex" xmlns:w16cid="http://schemas.microsoft.com/office/word/2016/wordml/cid" xmlns:w16="http://schemas.microsoft.com/office/word/2018/wordml" xmlns:w16sdtdh="http://schemas.microsoft.com/office/word/2020/wordml/sdtdatahash" xmlns:w16se="http://schemas.microsoft.com/office/word/2015/wordml/symex" xmlns:wpg="http://schemas.microsoft.com/office/word/2010/wordprocessingGroup" xmlns:wpi="http://schemas.microsoft.com/office/word/2010/wordprocessingInk" xmlns:wne="http://schemas.microsoft.com/office/word/2006/wordml" xmlns:wps="http://schemas.microsoft.com/office/word/2010/wordprocessingShape" mc:Ignorable="w14 w15 w16se w16cid w16 w16cex w16sdtdh wp14">
-  <w:abstractNum w:abstractNumId="0" w15:restartNumberingAfterBreak="0">
+<w:numbering xmlns:wpc="http://schemas.microsoft.com/office/word/2010/wordprocessingCanvas" xmlns:mc="http://schemas.openxmlformats.org/markup-compatibility/2006" xmlns:o="urn:schemas-microsoft-com:office:office" xmlns:r="http://schemas.openxmlformats.org/officeDocument/2006/relationships" xmlns:m="http://schemas.openxmlformats.org/officeDocument/2006/math" xmlns:v="urn:schemas-microsoft-com:vml" xmlns:wp14="http://schemas.microsoft.com/office/word/2010/wordprocessingDrawing" xmlns:wp="http://schemas.openxmlformats.org/drawingml/2006/wordprocessingDrawing" xmlns:w10="urn:schemas-microsoft-com:office:word" xmlns:w="http://schemas.openxmlformats.org/wordprocessingml/2006/main" xmlns:w14="http://schemas.microsoft.com/office/word/2010/wordml" xmlns:wpg="http://schemas.microsoft.com/office/word/2010/wordprocessingGroup" xmlns:wpi="http://schemas.microsoft.com/office/word/2010/wordprocessingInk" xmlns:wne="http://schemas.microsoft.com/office/word/2006/wordml" xmlns:wps="http://schemas.microsoft.com/office/word/2010/wordprocessingShape" mc:Ignorable="w14 wp14">
+  <w:abstractNum w:abstractNumId="0">
     <w:nsid w:val="54AB5900"/>
     <w:multiLevelType w:val="hybridMultilevel"/>
     <w:tmpl w:val="285247BC"/>
@@ -975,7 +1168,7 @@
 </file>
 
 <file path=word/styles.xml><?xml version="1.0" encoding="utf-8"?>
-<w:styles xmlns:mc="http://schemas.openxmlformats.org/markup-compatibility/2006" xmlns:r="http://schemas.openxmlformats.org/officeDocument/2006/relationships" xmlns:w="http://schemas.openxmlformats.org/wordprocessingml/2006/main" xmlns:w14="http://schemas.microsoft.com/office/word/2010/wordml" xmlns:w15="http://schemas.microsoft.com/office/word/2012/wordml" xmlns:w16cex="http://schemas.microsoft.com/office/word/2018/wordml/cex" xmlns:w16cid="http://schemas.microsoft.com/office/word/2016/wordml/cid" xmlns:w16="http://schemas.microsoft.com/office/word/2018/wordml" xmlns:w16sdtdh="http://schemas.microsoft.com/office/word/2020/wordml/sdtdatahash" xmlns:w16se="http://schemas.microsoft.com/office/word/2015/wordml/symex" mc:Ignorable="w14 w15 w16se w16cid w16 w16cex w16sdtdh">
+<w:styles xmlns:mc="http://schemas.openxmlformats.org/markup-compatibility/2006" xmlns:r="http://schemas.openxmlformats.org/officeDocument/2006/relationships" xmlns:w="http://schemas.openxmlformats.org/wordprocessingml/2006/main" xmlns:w14="http://schemas.microsoft.com/office/word/2010/wordml" mc:Ignorable="w14">
   <w:docDefaults>
     <w:rPrDefault>
       <w:rPr>
@@ -991,383 +1184,144 @@
       </w:pPr>
     </w:pPrDefault>
   </w:docDefaults>
-  <w:latentStyles w:defLockedState="0" w:defUIPriority="99" w:defSemiHidden="0" w:defUnhideWhenUsed="0" w:defQFormat="0" w:count="376">
-    <w:lsdException w:name="Normal" w:uiPriority="0" w:qFormat="1"/>
-    <w:lsdException w:name="heading 1" w:uiPriority="9" w:qFormat="1"/>
-    <w:lsdException w:name="heading 2" w:semiHidden="1" w:uiPriority="9" w:unhideWhenUsed="1" w:qFormat="1"/>
-    <w:lsdException w:name="heading 3" w:semiHidden="1" w:uiPriority="9" w:unhideWhenUsed="1" w:qFormat="1"/>
-    <w:lsdException w:name="heading 4" w:semiHidden="1" w:uiPriority="9" w:unhideWhenUsed="1" w:qFormat="1"/>
-    <w:lsdException w:name="heading 5" w:semiHidden="1" w:uiPriority="9" w:unhideWhenUsed="1" w:qFormat="1"/>
-    <w:lsdException w:name="heading 6" w:semiHidden="1" w:uiPriority="9" w:unhideWhenUsed="1" w:qFormat="1"/>
-    <w:lsdException w:name="heading 7" w:semiHidden="1" w:uiPriority="9" w:unhideWhenUsed="1" w:qFormat="1"/>
-    <w:lsdException w:name="heading 8" w:semiHidden="1" w:uiPriority="9" w:unhideWhenUsed="1" w:qFormat="1"/>
-    <w:lsdException w:name="heading 9" w:semiHidden="1" w:uiPriority="9" w:unhideWhenUsed="1" w:qFormat="1"/>
-    <w:lsdException w:name="index 1" w:semiHidden="1" w:unhideWhenUsed="1"/>
-    <w:lsdException w:name="index 2" w:semiHidden="1" w:unhideWhenUsed="1"/>
-    <w:lsdException w:name="index 3" w:semiHidden="1" w:unhideWhenUsed="1"/>
-    <w:lsdException w:name="index 4" w:semiHidden="1" w:unhideWhenUsed="1"/>
-    <w:lsdException w:name="index 5" w:semiHidden="1" w:unhideWhenUsed="1"/>
-    <w:lsdException w:name="index 6" w:semiHidden="1" w:unhideWhenUsed="1"/>
-    <w:lsdException w:name="index 7" w:semiHidden="1" w:unhideWhenUsed="1"/>
-    <w:lsdException w:name="index 8" w:semiHidden="1" w:unhideWhenUsed="1"/>
-    <w:lsdException w:name="index 9" w:semiHidden="1" w:unhideWhenUsed="1"/>
-    <w:lsdException w:name="toc 1" w:semiHidden="1" w:uiPriority="39" w:unhideWhenUsed="1"/>
-    <w:lsdException w:name="toc 2" w:semiHidden="1" w:uiPriority="39" w:unhideWhenUsed="1"/>
-    <w:lsdException w:name="toc 3" w:semiHidden="1" w:uiPriority="39" w:unhideWhenUsed="1"/>
-    <w:lsdException w:name="toc 4" w:semiHidden="1" w:uiPriority="39" w:unhideWhenUsed="1"/>
-    <w:lsdException w:name="toc 5" w:semiHidden="1" w:uiPriority="39" w:unhideWhenUsed="1"/>
-    <w:lsdException w:name="toc 6" w:semiHidden="1" w:uiPriority="39" w:unhideWhenUsed="1"/>
-    <w:lsdException w:name="toc 7" w:semiHidden="1" w:uiPriority="39" w:unhideWhenUsed="1"/>
-    <w:lsdException w:name="toc 8" w:semiHidden="1" w:uiPriority="39" w:unhideWhenUsed="1"/>
-    <w:lsdException w:name="toc 9" w:semiHidden="1" w:uiPriority="39" w:unhideWhenUsed="1"/>
-    <w:lsdException w:name="Normal Indent" w:semiHidden="1" w:unhideWhenUsed="1"/>
-    <w:lsdException w:name="footnote text" w:semiHidden="1" w:unhideWhenUsed="1"/>
-    <w:lsdException w:name="annotation text" w:semiHidden="1" w:unhideWhenUsed="1"/>
-    <w:lsdException w:name="header" w:semiHidden="1" w:unhideWhenUsed="1"/>
-    <w:lsdException w:name="footer" w:semiHidden="1" w:unhideWhenUsed="1"/>
-    <w:lsdException w:name="index heading" w:semiHidden="1" w:unhideWhenUsed="1"/>
-    <w:lsdException w:name="caption" w:semiHidden="1" w:uiPriority="35" w:unhideWhenUsed="1" w:qFormat="1"/>
-    <w:lsdException w:name="table of figures" w:semiHidden="1" w:unhideWhenUsed="1"/>
-    <w:lsdException w:name="envelope address" w:semiHidden="1" w:unhideWhenUsed="1"/>
-    <w:lsdException w:name="envelope return" w:semiHidden="1" w:unhideWhenUsed="1"/>
-    <w:lsdException w:name="footnote reference" w:semiHidden="1" w:unhideWhenUsed="1"/>
-    <w:lsdException w:name="annotation reference" w:semiHidden="1" w:unhideWhenUsed="1"/>
-    <w:lsdException w:name="line number" w:semiHidden="1" w:unhideWhenUsed="1"/>
-    <w:lsdException w:name="page number" w:semiHidden="1" w:unhideWhenUsed="1"/>
-    <w:lsdException w:name="endnote reference" w:semiHidden="1" w:unhideWhenUsed="1"/>
-    <w:lsdException w:name="endnote text" w:semiHidden="1" w:unhideWhenUsed="1"/>
-    <w:lsdException w:name="table of authorities" w:semiHidden="1" w:unhideWhenUsed="1"/>
-    <w:lsdException w:name="macro" w:semiHidden="1" w:unhideWhenUsed="1"/>
-    <w:lsdException w:name="toa heading" w:semiHidden="1" w:unhideWhenUsed="1"/>
-    <w:lsdException w:name="List" w:semiHidden="1" w:unhideWhenUsed="1"/>
-    <w:lsdException w:name="List Bullet" w:semiHidden="1" w:unhideWhenUsed="1"/>
-    <w:lsdException w:name="List Number" w:semiHidden="1" w:unhideWhenUsed="1"/>
-    <w:lsdException w:name="List 2" w:semiHidden="1" w:unhideWhenUsed="1"/>
-    <w:lsdException w:name="List 3" w:semiHidden="1" w:unhideWhenUsed="1"/>
-    <w:lsdException w:name="List 4" w:semiHidden="1" w:unhideWhenUsed="1"/>
-    <w:lsdException w:name="List 5" w:semiHidden="1" w:unhideWhenUsed="1"/>
-    <w:lsdException w:name="List Bullet 2" w:semiHidden="1" w:unhideWhenUsed="1"/>
-    <w:lsdException w:name="List Bullet 3" w:semiHidden="1" w:unhideWhenUsed="1"/>
-    <w:lsdException w:name="List Bullet 4" w:semiHidden="1" w:unhideWhenUsed="1"/>
-    <w:lsdException w:name="List Bullet 5" w:semiHidden="1" w:unhideWhenUsed="1"/>
-    <w:lsdException w:name="List Number 2" w:semiHidden="1" w:unhideWhenUsed="1"/>
-    <w:lsdException w:name="List Number 3" w:semiHidden="1" w:unhideWhenUsed="1"/>
-    <w:lsdException w:name="List Number 4" w:semiHidden="1" w:unhideWhenUsed="1"/>
-    <w:lsdException w:name="List Number 5" w:semiHidden="1" w:unhideWhenUsed="1"/>
-    <w:lsdException w:name="Title" w:uiPriority="10" w:qFormat="1"/>
-    <w:lsdException w:name="Closing" w:semiHidden="1" w:unhideWhenUsed="1"/>
-    <w:lsdException w:name="Signature" w:semiHidden="1" w:unhideWhenUsed="1"/>
-    <w:lsdException w:name="Default Paragraph Font" w:semiHidden="1" w:uiPriority="1" w:unhideWhenUsed="1"/>
-    <w:lsdException w:name="Body Text" w:semiHidden="1" w:unhideWhenUsed="1"/>
-    <w:lsdException w:name="Body Text Indent" w:semiHidden="1" w:unhideWhenUsed="1"/>
-    <w:lsdException w:name="List Continue" w:semiHidden="1" w:unhideWhenUsed="1"/>
-    <w:lsdException w:name="List Continue 2" w:semiHidden="1" w:unhideWhenUsed="1"/>
-    <w:lsdException w:name="List Continue 3" w:semiHidden="1" w:unhideWhenUsed="1"/>
-    <w:lsdException w:name="List Continue 4" w:semiHidden="1" w:unhideWhenUsed="1"/>
-    <w:lsdException w:name="List Continue 5" w:semiHidden="1" w:unhideWhenUsed="1"/>
-    <w:lsdException w:name="Message Header" w:semiHidden="1" w:unhideWhenUsed="1"/>
-    <w:lsdException w:name="Subtitle" w:uiPriority="11" w:qFormat="1"/>
-    <w:lsdException w:name="Salutation" w:semiHidden="1" w:unhideWhenUsed="1"/>
-    <w:lsdException w:name="Date" w:semiHidden="1" w:unhideWhenUsed="1"/>
-    <w:lsdException w:name="Body Text First Indent" w:semiHidden="1" w:unhideWhenUsed="1"/>
-    <w:lsdException w:name="Body Text First Indent 2" w:semiHidden="1" w:unhideWhenUsed="1"/>
-    <w:lsdException w:name="Note Heading" w:semiHidden="1" w:unhideWhenUsed="1"/>
-    <w:lsdException w:name="Body Text 2" w:semiHidden="1" w:unhideWhenUsed="1"/>
-    <w:lsdException w:name="Body Text 3" w:semiHidden="1" w:unhideWhenUsed="1"/>
-    <w:lsdException w:name="Body Text Indent 2" w:semiHidden="1" w:unhideWhenUsed="1"/>
-    <w:lsdException w:name="Body Text Indent 3" w:semiHidden="1" w:unhideWhenUsed="1"/>
-    <w:lsdException w:name="Block Text" w:semiHidden="1" w:unhideWhenUsed="1"/>
-    <w:lsdException w:name="Hyperlink" w:semiHidden="1" w:unhideWhenUsed="1"/>
-    <w:lsdException w:name="FollowedHyperlink" w:semiHidden="1" w:unhideWhenUsed="1"/>
-    <w:lsdException w:name="Strong" w:uiPriority="22" w:qFormat="1"/>
-    <w:lsdException w:name="Emphasis" w:uiPriority="20" w:qFormat="1"/>
-    <w:lsdException w:name="Document Map" w:semiHidden="1" w:unhideWhenUsed="1"/>
-    <w:lsdException w:name="Plain Text" w:semiHidden="1" w:unhideWhenUsed="1"/>
-    <w:lsdException w:name="E-mail Signature" w:semiHidden="1" w:unhideWhenUsed="1"/>
-    <w:lsdException w:name="HTML Top of Form" w:semiHidden="1" w:unhideWhenUsed="1"/>
-    <w:lsdException w:name="HTML Bottom of Form" w:semiHidden="1" w:unhideWhenUsed="1"/>
-    <w:lsdException w:name="Normal (Web)" w:semiHidden="1" w:unhideWhenUsed="1"/>
-    <w:lsdException w:name="HTML Acronym" w:semiHidden="1" w:unhideWhenUsed="1"/>
-    <w:lsdException w:name="HTML Address" w:semiHidden="1" w:unhideWhenUsed="1"/>
-    <w:lsdException w:name="HTML Cite" w:semiHidden="1" w:unhideWhenUsed="1"/>
-    <w:lsdException w:name="HTML Code" w:semiHidden="1" w:unhideWhenUsed="1"/>
-    <w:lsdException w:name="HTML Definition" w:semiHidden="1" w:unhideWhenUsed="1"/>
-    <w:lsdException w:name="HTML Keyboard" w:semiHidden="1" w:unhideWhenUsed="1"/>
-    <w:lsdException w:name="HTML Preformatted" w:semiHidden="1" w:unhideWhenUsed="1"/>
-    <w:lsdException w:name="HTML Sample" w:semiHidden="1" w:unhideWhenUsed="1"/>
-    <w:lsdException w:name="HTML Typewriter" w:semiHidden="1" w:unhideWhenUsed="1"/>
-    <w:lsdException w:name="HTML Variable" w:semiHidden="1" w:unhideWhenUsed="1"/>
-    <w:lsdException w:name="Normal Table" w:semiHidden="1" w:unhideWhenUsed="1"/>
-    <w:lsdException w:name="annotation subject" w:semiHidden="1" w:unhideWhenUsed="1"/>
-    <w:lsdException w:name="No List" w:semiHidden="1" w:unhideWhenUsed="1"/>
-    <w:lsdException w:name="Outline List 1" w:semiHidden="1" w:unhideWhenUsed="1"/>
-    <w:lsdException w:name="Outline List 2" w:semiHidden="1" w:unhideWhenUsed="1"/>
-    <w:lsdException w:name="Outline List 3" w:semiHidden="1" w:unhideWhenUsed="1"/>
-    <w:lsdException w:name="Table Simple 1" w:semiHidden="1" w:unhideWhenUsed="1"/>
-    <w:lsdException w:name="Table Simple 2" w:semiHidden="1" w:unhideWhenUsed="1"/>
-    <w:lsdException w:name="Table Simple 3" w:semiHidden="1" w:unhideWhenUsed="1"/>
-    <w:lsdException w:name="Table Classic 1" w:semiHidden="1" w:unhideWhenUsed="1"/>
-    <w:lsdException w:name="Table Classic 2" w:semiHidden="1" w:unhideWhenUsed="1"/>
-    <w:lsdException w:name="Table Classic 3" w:semiHidden="1" w:unhideWhenUsed="1"/>
-    <w:lsdException w:name="Table Classic 4" w:semiHidden="1" w:unhideWhenUsed="1"/>
-    <w:lsdException w:name="Table Colorful 1" w:semiHidden="1" w:unhideWhenUsed="1"/>
-    <w:lsdException w:name="Table Colorful 2" w:semiHidden="1" w:unhideWhenUsed="1"/>
-    <w:lsdException w:name="Table Colorful 3" w:semiHidden="1" w:unhideWhenUsed="1"/>
-    <w:lsdException w:name="Table Columns 1" w:semiHidden="1" w:unhideWhenUsed="1"/>
-    <w:lsdException w:name="Table Columns 2" w:semiHidden="1" w:unhideWhenUsed="1"/>
-    <w:lsdException w:name="Table Columns 3" w:semiHidden="1" w:unhideWhenUsed="1"/>
-    <w:lsdException w:name="Table Columns 4" w:semiHidden="1" w:unhideWhenUsed="1"/>
-    <w:lsdException w:name="Table Columns 5" w:semiHidden="1" w:unhideWhenUsed="1"/>
-    <w:lsdException w:name="Table Grid 1" w:semiHidden="1" w:unhideWhenUsed="1"/>
-    <w:lsdException w:name="Table Grid 2" w:semiHidden="1" w:unhideWhenUsed="1"/>
-    <w:lsdException w:name="Table Grid 3" w:semiHidden="1" w:unhideWhenUsed="1"/>
-    <w:lsdException w:name="Table Grid 4" w:semiHidden="1" w:unhideWhenUsed="1"/>
-    <w:lsdException w:name="Table Grid 5" w:semiHidden="1" w:unhideWhenUsed="1"/>
-    <w:lsdException w:name="Table Grid 6" w:semiHidden="1" w:unhideWhenUsed="1"/>
-    <w:lsdException w:name="Table Grid 7" w:semiHidden="1" w:unhideWhenUsed="1"/>
-    <w:lsdException w:name="Table Grid 8" w:semiHidden="1" w:unhideWhenUsed="1"/>
-    <w:lsdException w:name="Table List 1" w:semiHidden="1" w:unhideWhenUsed="1"/>
-    <w:lsdException w:name="Table List 2" w:semiHidden="1" w:unhideWhenUsed="1"/>
-    <w:lsdException w:name="Table List 3" w:semiHidden="1" w:unhideWhenUsed="1"/>
-    <w:lsdException w:name="Table List 4" w:semiHidden="1" w:unhideWhenUsed="1"/>
-    <w:lsdException w:name="Table List 5" w:semiHidden="1" w:unhideWhenUsed="1"/>
-    <w:lsdException w:name="Table List 6" w:semiHidden="1" w:unhideWhenUsed="1"/>
-    <w:lsdException w:name="Table List 7" w:semiHidden="1" w:unhideWhenUsed="1"/>
-    <w:lsdException w:name="Table List 8" w:semiHidden="1" w:unhideWhenUsed="1"/>
-    <w:lsdException w:name="Table 3D effects 1" w:semiHidden="1" w:unhideWhenUsed="1"/>
-    <w:lsdException w:name="Table 3D effects 2" w:semiHidden="1" w:unhideWhenUsed="1"/>
-    <w:lsdException w:name="Table 3D effects 3" w:semiHidden="1" w:unhideWhenUsed="1"/>
-    <w:lsdException w:name="Table Contemporary" w:semiHidden="1" w:unhideWhenUsed="1"/>
-    <w:lsdException w:name="Table Elegant" w:semiHidden="1" w:unhideWhenUsed="1"/>
-    <w:lsdException w:name="Table Professional" w:semiHidden="1" w:unhideWhenUsed="1"/>
-    <w:lsdException w:name="Table Subtle 1" w:semiHidden="1" w:unhideWhenUsed="1"/>
-    <w:lsdException w:name="Table Subtle 2" w:semiHidden="1" w:unhideWhenUsed="1"/>
-    <w:lsdException w:name="Table Web 1" w:semiHidden="1" w:unhideWhenUsed="1"/>
-    <w:lsdException w:name="Table Web 2" w:semiHidden="1" w:unhideWhenUsed="1"/>
-    <w:lsdException w:name="Table Web 3" w:semiHidden="1" w:unhideWhenUsed="1"/>
-    <w:lsdException w:name="Balloon Text" w:semiHidden="1" w:unhideWhenUsed="1"/>
-    <w:lsdException w:name="Table Grid" w:uiPriority="39"/>
-    <w:lsdException w:name="Table Theme" w:semiHidden="1" w:unhideWhenUsed="1"/>
-    <w:lsdException w:name="Placeholder Text" w:semiHidden="1"/>
-    <w:lsdException w:name="No Spacing" w:uiPriority="1" w:qFormat="1"/>
-    <w:lsdException w:name="Light Shading" w:uiPriority="60"/>
-    <w:lsdException w:name="Light List" w:uiPriority="61"/>
-    <w:lsdException w:name="Light Grid" w:uiPriority="62"/>
-    <w:lsdException w:name="Medium Shading 1" w:uiPriority="63"/>
-    <w:lsdException w:name="Medium Shading 2" w:uiPriority="64"/>
-    <w:lsdException w:name="Medium List 1" w:uiPriority="65"/>
-    <w:lsdException w:name="Medium List 2" w:uiPriority="66"/>
-    <w:lsdException w:name="Medium Grid 1" w:uiPriority="67"/>
-    <w:lsdException w:name="Medium Grid 2" w:uiPriority="68"/>
-    <w:lsdException w:name="Medium Grid 3" w:uiPriority="69"/>
-    <w:lsdException w:name="Dark List" w:uiPriority="70"/>
-    <w:lsdException w:name="Colorful Shading" w:uiPriority="71"/>
-    <w:lsdException w:name="Colorful List" w:uiPriority="72"/>
-    <w:lsdException w:name="Colorful Grid" w:uiPriority="73"/>
-    <w:lsdException w:name="Light Shading Accent 1" w:uiPriority="60"/>
-    <w:lsdException w:name="Light List Accent 1" w:uiPriority="61"/>
-    <w:lsdException w:name="Light Grid Accent 1" w:uiPriority="62"/>
-    <w:lsdException w:name="Medium Shading 1 Accent 1" w:uiPriority="63"/>
-    <w:lsdException w:name="Medium Shading 2 Accent 1" w:uiPriority="64"/>
-    <w:lsdException w:name="Medium List 1 Accent 1" w:uiPriority="65"/>
-    <w:lsdException w:name="Revision" w:semiHidden="1"/>
-    <w:lsdException w:name="List Paragraph" w:uiPriority="34" w:qFormat="1"/>
-    <w:lsdException w:name="Quote" w:uiPriority="29" w:qFormat="1"/>
-    <w:lsdException w:name="Intense Quote" w:uiPriority="30" w:qFormat="1"/>
-    <w:lsdException w:name="Medium List 2 Accent 1" w:uiPriority="66"/>
-    <w:lsdException w:name="Medium Grid 1 Accent 1" w:uiPriority="67"/>
-    <w:lsdException w:name="Medium Grid 2 Accent 1" w:uiPriority="68"/>
-    <w:lsdException w:name="Medium Grid 3 Accent 1" w:uiPriority="69"/>
-    <w:lsdException w:name="Dark List Accent 1" w:uiPriority="70"/>
-    <w:lsdException w:name="Colorful Shading Accent 1" w:uiPriority="71"/>
-    <w:lsdException w:name="Colorful List Accent 1" w:uiPriority="72"/>
-    <w:lsdException w:name="Colorful Grid Accent 1" w:uiPriority="73"/>
-    <w:lsdException w:name="Light Shading Accent 2" w:uiPriority="60"/>
-    <w:lsdException w:name="Light List Accent 2" w:uiPriority="61"/>
-    <w:lsdException w:name="Light Grid Accent 2" w:uiPriority="62"/>
-    <w:lsdException w:name="Medium Shading 1 Accent 2" w:uiPriority="63"/>
-    <w:lsdException w:name="Medium Shading 2 Accent 2" w:uiPriority="64"/>
-    <w:lsdException w:name="Medium List 1 Accent 2" w:uiPriority="65"/>
-    <w:lsdException w:name="Medium List 2 Accent 2" w:uiPriority="66"/>
-    <w:lsdException w:name="Medium Grid 1 Accent 2" w:uiPriority="67"/>
-    <w:lsdException w:name="Medium Grid 2 Accent 2" w:uiPriority="68"/>
-    <w:lsdException w:name="Medium Grid 3 Accent 2" w:uiPriority="69"/>
-    <w:lsdException w:name="Dark List Accent 2" w:uiPriority="70"/>
-    <w:lsdException w:name="Colorful Shading Accent 2" w:uiPriority="71"/>
-    <w:lsdException w:name="Colorful List Accent 2" w:uiPriority="72"/>
-    <w:lsdException w:name="Colorful Grid Accent 2" w:uiPriority="73"/>
-    <w:lsdException w:name="Light Shading Accent 3" w:uiPriority="60"/>
-    <w:lsdException w:name="Light List Accent 3" w:uiPriority="61"/>
-    <w:lsdException w:name="Light Grid Accent 3" w:uiPriority="62"/>
-    <w:lsdException w:name="Medium Shading 1 Accent 3" w:uiPriority="63"/>
-    <w:lsdException w:name="Medium Shading 2 Accent 3" w:uiPriority="64"/>
-    <w:lsdException w:name="Medium List 1 Accent 3" w:uiPriority="65"/>
-    <w:lsdException w:name="Medium List 2 Accent 3" w:uiPriority="66"/>
-    <w:lsdException w:name="Medium Grid 1 Accent 3" w:uiPriority="67"/>
-    <w:lsdException w:name="Medium Grid 2 Accent 3" w:uiPriority="68"/>
-    <w:lsdException w:name="Medium Grid 3 Accent 3" w:uiPriority="69"/>
-    <w:lsdException w:name="Dark List Accent 3" w:uiPriority="70"/>
-    <w:lsdException w:name="Colorful Shading Accent 3" w:uiPriority="71"/>
-    <w:lsdException w:name="Colorful List Accent 3" w:uiPriority="72"/>
-    <w:lsdException w:name="Colorful Grid Accent 3" w:uiPriority="73"/>
-    <w:lsdException w:name="Light Shading Accent 4" w:uiPriority="60"/>
-    <w:lsdException w:name="Light List Accent 4" w:uiPriority="61"/>
-    <w:lsdException w:name="Light Grid Accent 4" w:uiPriority="62"/>
-    <w:lsdException w:name="Medium Shading 1 Accent 4" w:uiPriority="63"/>
-    <w:lsdException w:name="Medium Shading 2 Accent 4" w:uiPriority="64"/>
-    <w:lsdException w:name="Medium List 1 Accent 4" w:uiPriority="65"/>
-    <w:lsdException w:name="Medium List 2 Accent 4" w:uiPriority="66"/>
-    <w:lsdException w:name="Medium Grid 1 Accent 4" w:uiPriority="67"/>
-    <w:lsdException w:name="Medium Grid 2 Accent 4" w:uiPriority="68"/>
-    <w:lsdException w:name="Medium Grid 3 Accent 4" w:uiPriority="69"/>
-    <w:lsdException w:name="Dark List Accent 4" w:uiPriority="70"/>
-    <w:lsdException w:name="Colorful Shading Accent 4" w:uiPriority="71"/>
-    <w:lsdException w:name="Colorful List Accent 4" w:uiPriority="72"/>
-    <w:lsdException w:name="Colorful Grid Accent 4" w:uiPriority="73"/>
-    <w:lsdException w:name="Light Shading Accent 5" w:uiPriority="60"/>
-    <w:lsdException w:name="Light List Accent 5" w:uiPriority="61"/>
-    <w:lsdException w:name="Light Grid Accent 5" w:uiPriority="62"/>
-    <w:lsdException w:name="Medium Shading 1 Accent 5" w:uiPriority="63"/>
-    <w:lsdException w:name="Medium Shading 2 Accent 5" w:uiPriority="64"/>
-    <w:lsdException w:name="Medium List 1 Accent 5" w:uiPriority="65"/>
-    <w:lsdException w:name="Medium List 2 Accent 5" w:uiPriority="66"/>
-    <w:lsdException w:name="Medium Grid 1 Accent 5" w:uiPriority="67"/>
-    <w:lsdException w:name="Medium Grid 2 Accent 5" w:uiPriority="68"/>
-    <w:lsdException w:name="Medium Grid 3 Accent 5" w:uiPriority="69"/>
-    <w:lsdException w:name="Dark List Accent 5" w:uiPriority="70"/>
-    <w:lsdException w:name="Colorful Shading Accent 5" w:uiPriority="71"/>
-    <w:lsdException w:name="Colorful List Accent 5" w:uiPriority="72"/>
-    <w:lsdException w:name="Colorful Grid Accent 5" w:uiPriority="73"/>
-    <w:lsdException w:name="Light Shading Accent 6" w:uiPriority="60"/>
-    <w:lsdException w:name="Light List Accent 6" w:uiPriority="61"/>
-    <w:lsdException w:name="Light Grid Accent 6" w:uiPriority="62"/>
-    <w:lsdException w:name="Medium Shading 1 Accent 6" w:uiPriority="63"/>
-    <w:lsdException w:name="Medium Shading 2 Accent 6" w:uiPriority="64"/>
-    <w:lsdException w:name="Medium List 1 Accent 6" w:uiPriority="65"/>
-    <w:lsdException w:name="Medium List 2 Accent 6" w:uiPriority="66"/>
-    <w:lsdException w:name="Medium Grid 1 Accent 6" w:uiPriority="67"/>
-    <w:lsdException w:name="Medium Grid 2 Accent 6" w:uiPriority="68"/>
-    <w:lsdException w:name="Medium Grid 3 Accent 6" w:uiPriority="69"/>
-    <w:lsdException w:name="Dark List Accent 6" w:uiPriority="70"/>
-    <w:lsdException w:name="Colorful Shading Accent 6" w:uiPriority="71"/>
-    <w:lsdException w:name="Colorful List Accent 6" w:uiPriority="72"/>
-    <w:lsdException w:name="Colorful Grid Accent 6" w:uiPriority="73"/>
-    <w:lsdException w:name="Subtle Emphasis" w:uiPriority="19" w:qFormat="1"/>
-    <w:lsdException w:name="Intense Emphasis" w:uiPriority="21" w:qFormat="1"/>
-    <w:lsdException w:name="Subtle Reference" w:uiPriority="31" w:qFormat="1"/>
-    <w:lsdException w:name="Intense Reference" w:uiPriority="32" w:qFormat="1"/>
-    <w:lsdException w:name="Book Title" w:uiPriority="33" w:qFormat="1"/>
-    <w:lsdException w:name="Bibliography" w:semiHidden="1" w:uiPriority="37" w:unhideWhenUsed="1"/>
-    <w:lsdException w:name="TOC Heading" w:semiHidden="1" w:uiPriority="39" w:unhideWhenUsed="1" w:qFormat="1"/>
-    <w:lsdException w:name="Plain Table 1" w:uiPriority="41"/>
-    <w:lsdException w:name="Plain Table 2" w:uiPriority="42"/>
-    <w:lsdException w:name="Plain Table 3" w:uiPriority="43"/>
-    <w:lsdException w:name="Plain Table 4" w:uiPriority="44"/>
-    <w:lsdException w:name="Plain Table 5" w:uiPriority="45"/>
-    <w:lsdException w:name="Grid Table Light" w:uiPriority="40"/>
-    <w:lsdException w:name="Grid Table 1 Light" w:uiPriority="46"/>
-    <w:lsdException w:name="Grid Table 2" w:uiPriority="47"/>
-    <w:lsdException w:name="Grid Table 3" w:uiPriority="48"/>
-    <w:lsdException w:name="Grid Table 4" w:uiPriority="49"/>
-    <w:lsdException w:name="Grid Table 5 Dark" w:uiPriority="50"/>
-    <w:lsdException w:name="Grid Table 6 Colorful" w:uiPriority="51"/>
-    <w:lsdException w:name="Grid Table 7 Colorful" w:uiPriority="52"/>
-    <w:lsdException w:name="Grid Table 1 Light Accent 1" w:uiPriority="46"/>
-    <w:lsdException w:name="Grid Table 2 Accent 1" w:uiPriority="47"/>
-    <w:lsdException w:name="Grid Table 3 Accent 1" w:uiPriority="48"/>
-    <w:lsdException w:name="Grid Table 4 Accent 1" w:uiPriority="49"/>
-    <w:lsdException w:name="Grid Table 5 Dark Accent 1" w:uiPriority="50"/>
-    <w:lsdException w:name="Grid Table 6 Colorful Accent 1" w:uiPriority="51"/>
-    <w:lsdException w:name="Grid Table 7 Colorful Accent 1" w:uiPriority="52"/>
-    <w:lsdException w:name="Grid Table 1 Light Accent 2" w:uiPriority="46"/>
-    <w:lsdException w:name="Grid Table 2 Accent 2" w:uiPriority="47"/>
-    <w:lsdException w:name="Grid Table 3 Accent 2" w:uiPriority="48"/>
-    <w:lsdException w:name="Grid Table 4 Accent 2" w:uiPriority="49"/>
-    <w:lsdException w:name="Grid Table 5 Dark Accent 2" w:uiPriority="50"/>
-    <w:lsdException w:name="Grid Table 6 Colorful Accent 2" w:uiPriority="51"/>
-    <w:lsdException w:name="Grid Table 7 Colorful Accent 2" w:uiPriority="52"/>
-    <w:lsdException w:name="Grid Table 1 Light Accent 3" w:uiPriority="46"/>
-    <w:lsdException w:name="Grid Table 2 Accent 3" w:uiPriority="47"/>
-    <w:lsdException w:name="Grid Table 3 Accent 3" w:uiPriority="48"/>
-    <w:lsdException w:name="Grid Table 4 Accent 3" w:uiPriority="49"/>
-    <w:lsdException w:name="Grid Table 5 Dark Accent 3" w:uiPriority="50"/>
-    <w:lsdException w:name="Grid Table 6 Colorful Accent 3" w:uiPriority="51"/>
-    <w:lsdException w:name="Grid Table 7 Colorful Accent 3" w:uiPriority="52"/>
-    <w:lsdException w:name="Grid Table 1 Light Accent 4" w:uiPriority="46"/>
-    <w:lsdException w:name="Grid Table 2 Accent 4" w:uiPriority="47"/>
-    <w:lsdException w:name="Grid Table 3 Accent 4" w:uiPriority="48"/>
-    <w:lsdException w:name="Grid Table 4 Accent 4" w:uiPriority="49"/>
-    <w:lsdException w:name="Grid Table 5 Dark Accent 4" w:uiPriority="50"/>
-    <w:lsdException w:name="Grid Table 6 Colorful Accent 4" w:uiPriority="51"/>
-    <w:lsdException w:name="Grid Table 7 Colorful Accent 4" w:uiPriority="52"/>
-    <w:lsdException w:name="Grid Table 1 Light Accent 5" w:uiPriority="46"/>
-    <w:lsdException w:name="Grid Table 2 Accent 5" w:uiPriority="47"/>
-    <w:lsdException w:name="Grid Table 3 Accent 5" w:uiPriority="48"/>
-    <w:lsdException w:name="Grid Table 4 Accent 5" w:uiPriority="49"/>
-    <w:lsdException w:name="Grid Table 5 Dark Accent 5" w:uiPriority="50"/>
-    <w:lsdException w:name="Grid Table 6 Colorful Accent 5" w:uiPriority="51"/>
-    <w:lsdException w:name="Grid Table 7 Colorful Accent 5" w:uiPriority="52"/>
-    <w:lsdException w:name="Grid Table 1 Light Accent 6" w:uiPriority="46"/>
-    <w:lsdException w:name="Grid Table 2 Accent 6" w:uiPriority="47"/>
-    <w:lsdException w:name="Grid Table 3 Accent 6" w:uiPriority="48"/>
-    <w:lsdException w:name="Grid Table 4 Accent 6" w:uiPriority="49"/>
-    <w:lsdException w:name="Grid Table 5 Dark Accent 6" w:uiPriority="50"/>
-    <w:lsdException w:name="Grid Table 6 Colorful Accent 6" w:uiPriority="51"/>
-    <w:lsdException w:name="Grid Table 7 Colorful Accent 6" w:uiPriority="52"/>
-    <w:lsdException w:name="List Table 1 Light" w:uiPriority="46"/>
-    <w:lsdException w:name="List Table 2" w:uiPriority="47"/>
-    <w:lsdException w:name="List Table 3" w:uiPriority="48"/>
-    <w:lsdException w:name="List Table 4" w:uiPriority="49"/>
-    <w:lsdException w:name="List Table 5 Dark" w:uiPriority="50"/>
-    <w:lsdException w:name="List Table 6 Colorful" w:uiPriority="51"/>
-    <w:lsdException w:name="List Table 7 Colorful" w:uiPriority="52"/>
-    <w:lsdException w:name="List Table 1 Light Accent 1" w:uiPriority="46"/>
-    <w:lsdException w:name="List Table 2 Accent 1" w:uiPriority="47"/>
-    <w:lsdException w:name="List Table 3 Accent 1" w:uiPriority="48"/>
-    <w:lsdException w:name="List Table 4 Accent 1" w:uiPriority="49"/>
-    <w:lsdException w:name="List Table 5 Dark Accent 1" w:uiPriority="50"/>
-    <w:lsdException w:name="List Table 6 Colorful Accent 1" w:uiPriority="51"/>
-    <w:lsdException w:name="List Table 7 Colorful Accent 1" w:uiPriority="52"/>
-    <w:lsdException w:name="List Table 1 Light Accent 2" w:uiPriority="46"/>
-    <w:lsdException w:name="List Table 2 Accent 2" w:uiPriority="47"/>
-    <w:lsdException w:name="List Table 3 Accent 2" w:uiPriority="48"/>
-    <w:lsdException w:name="List Table 4 Accent 2" w:uiPriority="49"/>
-    <w:lsdException w:name="List Table 5 Dark Accent 2" w:uiPriority="50"/>
-    <w:lsdException w:name="List Table 6 Colorful Accent 2" w:uiPriority="51"/>
-    <w:lsdException w:name="List Table 7 Colorful Accent 2" w:uiPriority="52"/>
-    <w:lsdException w:name="List Table 1 Light Accent 3" w:uiPriority="46"/>
-    <w:lsdException w:name="List Table 2 Accent 3" w:uiPriority="47"/>
-    <w:lsdException w:name="List Table 3 Accent 3" w:uiPriority="48"/>
-    <w:lsdException w:name="List Table 4 Accent 3" w:uiPriority="49"/>
-    <w:lsdException w:name="List Table 5 Dark Accent 3" w:uiPriority="50"/>
-    <w:lsdException w:name="List Table 6 Colorful Accent 3" w:uiPriority="51"/>
-    <w:lsdException w:name="List Table 7 Colorful Accent 3" w:uiPriority="52"/>
-    <w:lsdException w:name="List Table 1 Light Accent 4" w:uiPriority="46"/>
-    <w:lsdException w:name="List Table 2 Accent 4" w:uiPriority="47"/>
-    <w:lsdException w:name="List Table 3 Accent 4" w:uiPriority="48"/>
-    <w:lsdException w:name="List Table 4 Accent 4" w:uiPriority="49"/>
-    <w:lsdException w:name="List Table 5 Dark Accent 4" w:uiPriority="50"/>
-    <w:lsdException w:name="List Table 6 Colorful Accent 4" w:uiPriority="51"/>
-    <w:lsdException w:name="List Table 7 Colorful Accent 4" w:uiPriority="52"/>
-    <w:lsdException w:name="List Table 1 Light Accent 5" w:uiPriority="46"/>
-    <w:lsdException w:name="List Table 2 Accent 5" w:uiPriority="47"/>
-    <w:lsdException w:name="List Table 3 Accent 5" w:uiPriority="48"/>
-    <w:lsdException w:name="List Table 4 Accent 5" w:uiPriority="49"/>
-    <w:lsdException w:name="List Table 5 Dark Accent 5" w:uiPriority="50"/>
-    <w:lsdException w:name="List Table 6 Colorful Accent 5" w:uiPriority="51"/>
-    <w:lsdException w:name="List Table 7 Colorful Accent 5" w:uiPriority="52"/>
-    <w:lsdException w:name="List Table 1 Light Accent 6" w:uiPriority="46"/>
-    <w:lsdException w:name="List Table 2 Accent 6" w:uiPriority="47"/>
-    <w:lsdException w:name="List Table 3 Accent 6" w:uiPriority="48"/>
-    <w:lsdException w:name="List Table 4 Accent 6" w:uiPriority="49"/>
-    <w:lsdException w:name="List Table 5 Dark Accent 6" w:uiPriority="50"/>
-    <w:lsdException w:name="List Table 6 Colorful Accent 6" w:uiPriority="51"/>
-    <w:lsdException w:name="List Table 7 Colorful Accent 6" w:uiPriority="52"/>
-    <w:lsdException w:name="Mention" w:semiHidden="1" w:unhideWhenUsed="1"/>
-    <w:lsdException w:name="Smart Hyperlink" w:semiHidden="1" w:unhideWhenUsed="1"/>
-    <w:lsdException w:name="Hashtag" w:semiHidden="1" w:unhideWhenUsed="1"/>
-    <w:lsdException w:name="Unresolved Mention" w:semiHidden="1" w:unhideWhenUsed="1"/>
-    <w:lsdException w:name="Smart Link" w:semiHidden="1" w:unhideWhenUsed="1"/>
+  <w:latentStyles w:defLockedState="0" w:defUIPriority="99" w:defSemiHidden="1" w:defUnhideWhenUsed="1" w:defQFormat="0" w:count="267">
+    <w:lsdException w:name="Normal" w:semiHidden="0" w:uiPriority="0" w:unhideWhenUsed="0" w:qFormat="1"/>
+    <w:lsdException w:name="heading 1" w:semiHidden="0" w:uiPriority="9" w:unhideWhenUsed="0" w:qFormat="1"/>
+    <w:lsdException w:name="heading 2" w:uiPriority="9" w:qFormat="1"/>
+    <w:lsdException w:name="heading 3" w:uiPriority="9" w:qFormat="1"/>
+    <w:lsdException w:name="heading 4" w:uiPriority="9" w:qFormat="1"/>
+    <w:lsdException w:name="heading 5" w:uiPriority="9" w:qFormat="1"/>
+    <w:lsdException w:name="heading 6" w:uiPriority="9" w:qFormat="1"/>
+    <w:lsdException w:name="heading 7" w:uiPriority="9" w:qFormat="1"/>
+    <w:lsdException w:name="heading 8" w:uiPriority="9" w:qFormat="1"/>
+    <w:lsdException w:name="heading 9" w:uiPriority="9" w:qFormat="1"/>
+    <w:lsdException w:name="toc 1" w:uiPriority="39"/>
+    <w:lsdException w:name="toc 2" w:uiPriority="39"/>
+    <w:lsdException w:name="toc 3" w:uiPriority="39"/>
+    <w:lsdException w:name="toc 4" w:uiPriority="39"/>
+    <w:lsdException w:name="toc 5" w:uiPriority="39"/>
+    <w:lsdException w:name="toc 6" w:uiPriority="39"/>
+    <w:lsdException w:name="toc 7" w:uiPriority="39"/>
+    <w:lsdException w:name="toc 8" w:uiPriority="39"/>
+    <w:lsdException w:name="toc 9" w:uiPriority="39"/>
+    <w:lsdException w:name="caption" w:uiPriority="35" w:qFormat="1"/>
+    <w:lsdException w:name="Title" w:semiHidden="0" w:uiPriority="10" w:unhideWhenUsed="0" w:qFormat="1"/>
+    <w:lsdException w:name="Default Paragraph Font" w:uiPriority="1"/>
+    <w:lsdException w:name="Subtitle" w:semiHidden="0" w:uiPriority="11" w:unhideWhenUsed="0" w:qFormat="1"/>
+    <w:lsdException w:name="Strong" w:semiHidden="0" w:uiPriority="22" w:unhideWhenUsed="0" w:qFormat="1"/>
+    <w:lsdException w:name="Emphasis" w:semiHidden="0" w:uiPriority="20" w:unhideWhenUsed="0" w:qFormat="1"/>
+    <w:lsdException w:name="Table Grid" w:semiHidden="0" w:uiPriority="39" w:unhideWhenUsed="0"/>
+    <w:lsdException w:name="Placeholder Text" w:unhideWhenUsed="0"/>
+    <w:lsdException w:name="No Spacing" w:semiHidden="0" w:uiPriority="1" w:unhideWhenUsed="0" w:qFormat="1"/>
+    <w:lsdException w:name="Light Shading" w:semiHidden="0" w:uiPriority="60" w:unhideWhenUsed="0"/>
+    <w:lsdException w:name="Light List" w:semiHidden="0" w:uiPriority="61" w:unhideWhenUsed="0"/>
+    <w:lsdException w:name="Light Grid" w:semiHidden="0" w:uiPriority="62" w:unhideWhenUsed="0"/>
+    <w:lsdException w:name="Medium Shading 1" w:semiHidden="0" w:uiPriority="63" w:unhideWhenUsed="0"/>
+    <w:lsdException w:name="Medium Shading 2" w:semiHidden="0" w:uiPriority="64" w:unhideWhenUsed="0"/>
+    <w:lsdException w:name="Medium List 1" w:semiHidden="0" w:uiPriority="65" w:unhideWhenUsed="0"/>
+    <w:lsdException w:name="Medium List 2" w:semiHidden="0" w:uiPriority="66" w:unhideWhenUsed="0"/>
+    <w:lsdException w:name="Medium Grid 1" w:semiHidden="0" w:uiPriority="67" w:unhideWhenUsed="0"/>
+    <w:lsdException w:name="Medium Grid 2" w:semiHidden="0" w:uiPriority="68" w:unhideWhenUsed="0"/>
+    <w:lsdException w:name="Medium Grid 3" w:semiHidden="0" w:uiPriority="69" w:unhideWhenUsed="0"/>
+    <w:lsdException w:name="Dark List" w:semiHidden="0" w:uiPriority="70" w:unhideWhenUsed="0"/>
+    <w:lsdException w:name="Colorful Shading" w:semiHidden="0" w:uiPriority="71" w:unhideWhenUsed="0"/>
+    <w:lsdException w:name="Colorful List" w:semiHidden="0" w:uiPriority="72" w:unhideWhenUsed="0"/>
+    <w:lsdException w:name="Colorful Grid" w:semiHidden="0" w:uiPriority="73" w:unhideWhenUsed="0"/>
+    <w:lsdException w:name="Light Shading Accent 1" w:semiHidden="0" w:uiPriority="60" w:unhideWhenUsed="0"/>
+    <w:lsdException w:name="Light List Accent 1" w:semiHidden="0" w:uiPriority="61" w:unhideWhenUsed="0"/>
+    <w:lsdException w:name="Light Grid Accent 1" w:semiHidden="0" w:uiPriority="62" w:unhideWhenUsed="0"/>
+    <w:lsdException w:name="Medium Shading 1 Accent 1" w:semiHidden="0" w:uiPriority="63" w:unhideWhenUsed="0"/>
+    <w:lsdException w:name="Medium Shading 2 Accent 1" w:semiHidden="0" w:uiPriority="64" w:unhideWhenUsed="0"/>
+    <w:lsdException w:name="Medium List 1 Accent 1" w:semiHidden="0" w:uiPriority="65" w:unhideWhenUsed="0"/>
+    <w:lsdException w:name="Revision" w:unhideWhenUsed="0"/>
+    <w:lsdException w:name="List Paragraph" w:semiHidden="0" w:uiPriority="34" w:unhideWhenUsed="0" w:qFormat="1"/>
+    <w:lsdException w:name="Quote" w:semiHidden="0" w:uiPriority="29" w:unhideWhenUsed="0" w:qFormat="1"/>
+    <w:lsdException w:name="Intense Quote" w:semiHidden="0" w:uiPriority="30" w:unhideWhenUsed="0" w:qFormat="1"/>
+    <w:lsdException w:name="Medium List 2 Accent 1" w:semiHidden="0" w:uiPriority="66" w:unhideWhenUsed="0"/>
+    <w:lsdException w:name="Medium Grid 1 Accent 1" w:semiHidden="0" w:uiPriority="67" w:unhideWhenUsed="0"/>
+    <w:lsdException w:name="Medium Grid 2 Accent 1" w:semiHidden="0" w:uiPriority="68" w:unhideWhenUsed="0"/>
+    <w:lsdException w:name="Medium Grid 3 Accent 1" w:semiHidden="0" w:uiPriority="69" w:unhideWhenUsed="0"/>
+    <w:lsdException w:name="Dark List Accent 1" w:semiHidden="0" w:uiPriority="70" w:unhideWhenUsed="0"/>
+    <w:lsdException w:name="Colorful Shading Accent 1" w:semiHidden="0" w:uiPriority="71" w:unhideWhenUsed="0"/>
+    <w:lsdException w:name="Colorful List Accent 1" w:semiHidden="0" w:uiPriority="72" w:unhideWhenUsed="0"/>
+    <w:lsdException w:name="Colorful Grid Accent 1" w:semiHidden="0" w:uiPriority="73" w:unhideWhenUsed="0"/>
+    <w:lsdException w:name="Light Shading Accent 2" w:semiHidden="0" w:uiPriority="60" w:unhideWhenUsed="0"/>
+    <w:lsdException w:name="Light List Accent 2" w:semiHidden="0" w:uiPriority="61" w:unhideWhenUsed="0"/>
+    <w:lsdException w:name="Light Grid Accent 2" w:semiHidden="0" w:uiPriority="62" w:unhideWhenUsed="0"/>
+    <w:lsdException w:name="Medium Shading 1 Accent 2" w:semiHidden="0" w:uiPriority="63" w:unhideWhenUsed="0"/>
+    <w:lsdException w:name="Medium Shading 2 Accent 2" w:semiHidden="0" w:uiPriority="64" w:unhideWhenUsed="0"/>
+    <w:lsdException w:name="Medium List 1 Accent 2" w:semiHidden="0" w:uiPriority="65" w:unhideWhenUsed="0"/>
+    <w:lsdException w:name="Medium List 2 Accent 2" w:semiHidden="0" w:uiPriority="66" w:unhideWhenUsed="0"/>
+    <w:lsdException w:name="Medium Grid 1 Accent 2" w:semiHidden="0" w:uiPriority="67" w:unhideWhenUsed="0"/>
+    <w:lsdException w:name="Medium Grid 2 Accent 2" w:semiHidden="0" w:uiPriority="68" w:unhideWhenUsed="0"/>
+    <w:lsdException w:name="Medium Grid 3 Accent 2" w:semiHidden="0" w:uiPriority="69" w:unhideWhenUsed="0"/>
+    <w:lsdException w:name="Dark List Accent 2" w:semiHidden="0" w:uiPriority="70" w:unhideWhenUsed="0"/>
+    <w:lsdException w:name="Colorful Shading Accent 2" w:semiHidden="0" w:uiPriority="71" w:unhideWhenUsed="0"/>
+    <w:lsdException w:name="Colorful List Accent 2" w:semiHidden="0" w:uiPriority="72" w:unhideWhenUsed="0"/>
+    <w:lsdException w:name="Colorful Grid Accent 2" w:semiHidden="0" w:uiPriority="73" w:unhideWhenUsed="0"/>
+    <w:lsdException w:name="Light Shading Accent 3" w:semiHidden="0" w:uiPriority="60" w:unhideWhenUsed="0"/>
+    <w:lsdException w:name="Light List Accent 3" w:semiHidden="0" w:uiPriority="61" w:unhideWhenUsed="0"/>
+    <w:lsdException w:name="Light Grid Accent 3" w:semiHidden="0" w:uiPriority="62" w:unhideWhenUsed="0"/>
+    <w:lsdException w:name="Medium Shading 1 Accent 3" w:semiHidden="0" w:uiPriority="63" w:unhideWhenUsed="0"/>
+    <w:lsdException w:name="Medium Shading 2 Accent 3" w:semiHidden="0" w:uiPriority="64" w:unhideWhenUsed="0"/>
+    <w:lsdException w:name="Medium List 1 Accent 3" w:semiHidden="0" w:uiPriority="65" w:unhideWhenUsed="0"/>
+    <w:lsdException w:name="Medium List 2 Accent 3" w:semiHidden="0" w:uiPriority="66" w:unhideWhenUsed="0"/>
+    <w:lsdException w:name="Medium Grid 1 Accent 3" w:semiHidden="0" w:uiPriority="67" w:unhideWhenUsed="0"/>
+    <w:lsdException w:name="Medium Grid 2 Accent 3" w:semiHidden="0" w:uiPriority="68" w:unhideWhenUsed="0"/>
+    <w:lsdException w:name="Medium Grid 3 Accent 3" w:semiHidden="0" w:uiPriority="69" w:unhideWhenUsed="0"/>
+    <w:lsdException w:name="Dark List Accent 3" w:semiHidden="0" w:uiPriority="70" w:unhideWhenUsed="0"/>
+    <w:lsdException w:name="Colorful Shading Accent 3" w:semiHidden="0" w:uiPriority="71" w:unhideWhenUsed="0"/>
+    <w:lsdException w:name="Colorful List Accent 3" w:semiHidden="0" w:uiPriority="72" w:unhideWhenUsed="0"/>
+    <w:lsdException w:name="Colorful Grid Accent 3" w:semiHidden="0" w:uiPriority="73" w:unhideWhenUsed="0"/>
+    <w:lsdException w:name="Light Shading Accent 4" w:semiHidden="0" w:uiPriority="60" w:unhideWhenUsed="0"/>
+    <w:lsdException w:name="Light List Accent 4" w:semiHidden="0" w:uiPriority="61" w:unhideWhenUsed="0"/>
+    <w:lsdException w:name="Light Grid Accent 4" w:semiHidden="0" w:uiPriority="62" w:unhideWhenUsed="0"/>
+    <w:lsdException w:name="Medium Shading 1 Accent 4" w:semiHidden="0" w:uiPriority="63" w:unhideWhenUsed="0"/>
+    <w:lsdException w:name="Medium Shading 2 Accent 4" w:semiHidden="0" w:uiPriority="64" w:unhideWhenUsed="0"/>
+    <w:lsdException w:name="Medium List 1 Accent 4" w:semiHidden="0" w:uiPriority="65" w:unhideWhenUsed="0"/>
+    <w:lsdException w:name="Medium List 2 Accent 4" w:semiHidden="0" w:uiPriority="66" w:unhideWhenUsed="0"/>
+    <w:lsdException w:name="Medium Grid 1 Accent 4" w:semiHidden="0" w:uiPriority="67" w:unhideWhenUsed="0"/>
+    <w:lsdException w:name="Medium Grid 2 Accent 4" w:semiHidden="0" w:uiPriority="68" w:unhideWhenUsed="0"/>
+    <w:lsdException w:name="Medium Grid 3 Accent 4" w:semiHidden="0" w:uiPriority="69" w:unhideWhenUsed="0"/>
+    <w:lsdException w:name="Dark List Accent 4" w:semiHidden="0" w:uiPriority="70" w:unhideWhenUsed="0"/>
+    <w:lsdException w:name="Colorful Shading Accent 4" w:semiHidden="0" w:uiPriority="71" w:unhideWhenUsed="0"/>
+    <w:lsdException w:name="Colorful List Accent 4" w:semiHidden="0" w:uiPriority="72" w:unhideWhenUsed="0"/>
+    <w:lsdException w:name="Colorful Grid Accent 4" w:semiHidden="0" w:uiPriority="73" w:unhideWhenUsed="0"/>
+    <w:lsdException w:name="Light Shading Accent 5" w:semiHidden="0" w:uiPriority="60" w:unhideWhenUsed="0"/>
+    <w:lsdException w:name="Light List Accent 5" w:semiHidden="0" w:uiPriority="61" w:unhideWhenUsed="0"/>
+    <w:lsdException w:name="Light Grid Accent 5" w:semiHidden="0" w:uiPriority="62" w:unhideWhenUsed="0"/>
+    <w:lsdException w:name="Medium Shading 1 Accent 5" w:semiHidden="0" w:uiPriority="63" w:unhideWhenUsed="0"/>
+    <w:lsdException w:name="Medium Shading 2 Accent 5" w:semiHidden="0" w:uiPriority="64" w:unhideWhenUsed="0"/>
+    <w:lsdException w:name="Medium List 1 Accent 5" w:semiHidden="0" w:uiPriority="65" w:unhideWhenUsed="0"/>
+    <w:lsdException w:name="Medium List 2 Accent 5" w:semiHidden="0" w:uiPriority="66" w:unhideWhenUsed="0"/>
+    <w:lsdException w:name="Medium Grid 1 Accent 5" w:semiHidden="0" w:uiPriority="67" w:unhideWhenUsed="0"/>
+    <w:lsdException w:name="Medium Grid 2 Accent 5" w:semiHidden="0" w:uiPriority="68" w:unhideWhenUsed="0"/>
+    <w:lsdException w:name="Medium Grid 3 Accent 5" w:semiHidden="0" w:uiPriority="69" w:unhideWhenUsed="0"/>
+    <w:lsdException w:name="Dark List Accent 5" w:semiHidden="0" w:uiPriority="70" w:unhideWhenUsed="0"/>
+    <w:lsdException w:name="Colorful Shading Accent 5" w:semiHidden="0" w:uiPriority="71" w:unhideWhenUsed="0"/>
+    <w:lsdException w:name="Colorful List Accent 5" w:semiHidden="0" w:uiPriority="72" w:unhideWhenUsed="0"/>
+    <w:lsdException w:name="Colorful Grid Accent 5" w:semiHidden="0" w:uiPriority="73" w:unhideWhenUsed="0"/>
+    <w:lsdException w:name="Light Shading Accent 6" w:semiHidden="0" w:uiPriority="60" w:unhideWhenUsed="0"/>
+    <w:lsdException w:name="Light List Accent 6" w:semiHidden="0" w:uiPriority="61" w:unhideWhenUsed="0"/>
+    <w:lsdException w:name="Light Grid Accent 6" w:semiHidden="0" w:uiPriority="62" w:unhideWhenUsed="0"/>
+    <w:lsdException w:name="Medium Shading 1 Accent 6" w:semiHidden="0" w:uiPriority="63" w:unhideWhenUsed="0"/>
+    <w:lsdException w:name="Medium Shading 2 Accent 6" w:semiHidden="0" w:uiPriority="64" w:unhideWhenUsed="0"/>
+    <w:lsdException w:name="Medium List 1 Accent 6" w:semiHidden="0" w:uiPriority="65" w:unhideWhenUsed="0"/>
+    <w:lsdException w:name="Medium List 2 Accent 6" w:semiHidden="0" w:uiPriority="66" w:unhideWhenUsed="0"/>
+    <w:lsdException w:name="Medium Grid 1 Accent 6" w:semiHidden="0" w:uiPriority="67" w:unhideWhenUsed="0"/>
+    <w:lsdException w:name="Medium Grid 2 Accent 6" w:semiHidden="0" w:uiPriority="68" w:unhideWhenUsed="0"/>
+    <w:lsdException w:name="Medium Grid 3 Accent 6" w:semiHidden="0" w:uiPriority="69" w:unhideWhenUsed="0"/>
+    <w:lsdException w:name="Dark List Accent 6" w:semiHidden="0" w:uiPriority="70" w:unhideWhenUsed="0"/>
+    <w:lsdException w:name="Colorful Shading Accent 6" w:semiHidden="0" w:uiPriority="71" w:unhideWhenUsed="0"/>
+    <w:lsdException w:name="Colorful List Accent 6" w:semiHidden="0" w:uiPriority="72" w:unhideWhenUsed="0"/>
+    <w:lsdException w:name="Colorful Grid Accent 6" w:semiHidden="0" w:uiPriority="73" w:unhideWhenUsed="0"/>
+    <w:lsdException w:name="Subtle Emphasis" w:semiHidden="0" w:uiPriority="19" w:unhideWhenUsed="0" w:qFormat="1"/>
+    <w:lsdException w:name="Intense Emphasis" w:semiHidden="0" w:uiPriority="21" w:unhideWhenUsed="0" w:qFormat="1"/>
+    <w:lsdException w:name="Subtle Reference" w:semiHidden="0" w:uiPriority="31" w:unhideWhenUsed="0" w:qFormat="1"/>
+    <w:lsdException w:name="Intense Reference" w:semiHidden="0" w:uiPriority="32" w:unhideWhenUsed="0" w:qFormat="1"/>
+    <w:lsdException w:name="Book Title" w:semiHidden="0" w:uiPriority="33" w:unhideWhenUsed="0" w:qFormat="1"/>
+    <w:lsdException w:name="Bibliography" w:uiPriority="37"/>
+    <w:lsdException w:name="TOC Heading" w:uiPriority="39" w:qFormat="1"/>
   </w:latentStyles>
   <w:style w:type="paragraph" w:default="1" w:styleId="Normal">
     <w:name w:val="Normal"/>
@@ -1399,6 +1353,256 @@
     <w:uiPriority w:val="99"/>
     <w:semiHidden/>
     <w:unhideWhenUsed/>
+  </w:style>
+  <w:style w:type="paragraph" w:styleId="Textodeglobo">
+    <w:name w:val="Balloon Text"/>
+    <w:basedOn w:val="Normal"/>
+    <w:link w:val="TextodegloboCar"/>
+    <w:uiPriority w:val="99"/>
+    <w:semiHidden/>
+    <w:unhideWhenUsed/>
+    <w:rsid w:val="000B7A16"/>
+    <w:pPr>
+      <w:spacing w:after="0" w:line="240" w:lineRule="auto"/>
+    </w:pPr>
+    <w:rPr>
+      <w:rFonts w:ascii="Tahoma" w:hAnsi="Tahoma" w:cs="Tahoma"/>
+      <w:sz w:val="16"/>
+      <w:szCs w:val="16"/>
+    </w:rPr>
+  </w:style>
+  <w:style w:type="character" w:customStyle="1" w:styleId="TextodegloboCar">
+    <w:name w:val="Texto de globo Car"/>
+    <w:basedOn w:val="Fuentedeprrafopredeter"/>
+    <w:link w:val="Textodeglobo"/>
+    <w:uiPriority w:val="99"/>
+    <w:semiHidden/>
+    <w:rsid w:val="000B7A16"/>
+    <w:rPr>
+      <w:rFonts w:ascii="Tahoma" w:hAnsi="Tahoma" w:cs="Tahoma"/>
+      <w:sz w:val="16"/>
+      <w:szCs w:val="16"/>
+    </w:rPr>
+  </w:style>
+</w:styles>
+</file>
+
+<file path=word/stylesWithEffects.xml><?xml version="1.0" encoding="utf-8"?>
+<w:styles xmlns:wpc="http://schemas.microsoft.com/office/word/2010/wordprocessingCanvas" xmlns:mc="http://schemas.openxmlformats.org/markup-compatibility/2006" xmlns:o="urn:schemas-microsoft-com:office:office" xmlns:r="http://schemas.openxmlformats.org/officeDocument/2006/relationships" xmlns:m="http://schemas.openxmlformats.org/officeDocument/2006/math" xmlns:v="urn:schemas-microsoft-com:vml" xmlns:wp14="http://schemas.microsoft.com/office/word/2010/wordprocessingDrawing" xmlns:wp="http://schemas.openxmlformats.org/drawingml/2006/wordprocessingDrawing" xmlns:w10="urn:schemas-microsoft-com:office:word" xmlns:w="http://schemas.openxmlformats.org/wordprocessingml/2006/main" xmlns:w14="http://schemas.microsoft.com/office/word/2010/wordml" xmlns:wpg="http://schemas.microsoft.com/office/word/2010/wordprocessingGroup" xmlns:wpi="http://schemas.microsoft.com/office/word/2010/wordprocessingInk" xmlns:wne="http://schemas.microsoft.com/office/word/2006/wordml" xmlns:wps="http://schemas.microsoft.com/office/word/2010/wordprocessingShape" mc:Ignorable="w14 wp14">
+  <w:docDefaults>
+    <w:rPrDefault>
+      <w:rPr>
+        <w:rFonts w:asciiTheme="minorHAnsi" w:eastAsiaTheme="minorEastAsia" w:hAnsiTheme="minorHAnsi" w:cstheme="minorBidi"/>
+        <w:sz w:val="22"/>
+        <w:szCs w:val="22"/>
+        <w:lang w:val="es-US" w:eastAsia="es-MX" w:bidi="ar-SA"/>
+      </w:rPr>
+    </w:rPrDefault>
+    <w:pPrDefault>
+      <w:pPr>
+        <w:spacing w:after="160" w:line="259" w:lineRule="auto"/>
+      </w:pPr>
+    </w:pPrDefault>
+  </w:docDefaults>
+  <w:latentStyles w:defLockedState="0" w:defUIPriority="99" w:defSemiHidden="1" w:defUnhideWhenUsed="1" w:defQFormat="0" w:count="267">
+    <w:lsdException w:name="Normal" w:semiHidden="0" w:uiPriority="0" w:unhideWhenUsed="0" w:qFormat="1"/>
+    <w:lsdException w:name="heading 1" w:semiHidden="0" w:uiPriority="9" w:unhideWhenUsed="0" w:qFormat="1"/>
+    <w:lsdException w:name="heading 2" w:uiPriority="9" w:qFormat="1"/>
+    <w:lsdException w:name="heading 3" w:uiPriority="9" w:qFormat="1"/>
+    <w:lsdException w:name="heading 4" w:uiPriority="9" w:qFormat="1"/>
+    <w:lsdException w:name="heading 5" w:uiPriority="9" w:qFormat="1"/>
+    <w:lsdException w:name="heading 6" w:uiPriority="9" w:qFormat="1"/>
+    <w:lsdException w:name="heading 7" w:uiPriority="9" w:qFormat="1"/>
+    <w:lsdException w:name="heading 8" w:uiPriority="9" w:qFormat="1"/>
+    <w:lsdException w:name="heading 9" w:uiPriority="9" w:qFormat="1"/>
+    <w:lsdException w:name="toc 1" w:uiPriority="39"/>
+    <w:lsdException w:name="toc 2" w:uiPriority="39"/>
+    <w:lsdException w:name="toc 3" w:uiPriority="39"/>
+    <w:lsdException w:name="toc 4" w:uiPriority="39"/>
+    <w:lsdException w:name="toc 5" w:uiPriority="39"/>
+    <w:lsdException w:name="toc 6" w:uiPriority="39"/>
+    <w:lsdException w:name="toc 7" w:uiPriority="39"/>
+    <w:lsdException w:name="toc 8" w:uiPriority="39"/>
+    <w:lsdException w:name="toc 9" w:uiPriority="39"/>
+    <w:lsdException w:name="caption" w:uiPriority="35" w:qFormat="1"/>
+    <w:lsdException w:name="Title" w:semiHidden="0" w:uiPriority="10" w:unhideWhenUsed="0" w:qFormat="1"/>
+    <w:lsdException w:name="Default Paragraph Font" w:uiPriority="1"/>
+    <w:lsdException w:name="Subtitle" w:semiHidden="0" w:uiPriority="11" w:unhideWhenUsed="0" w:qFormat="1"/>
+    <w:lsdException w:name="Strong" w:semiHidden="0" w:uiPriority="22" w:unhideWhenUsed="0" w:qFormat="1"/>
+    <w:lsdException w:name="Emphasis" w:semiHidden="0" w:uiPriority="20" w:unhideWhenUsed="0" w:qFormat="1"/>
+    <w:lsdException w:name="Table Grid" w:semiHidden="0" w:uiPriority="39" w:unhideWhenUsed="0"/>
+    <w:lsdException w:name="Placeholder Text" w:unhideWhenUsed="0"/>
+    <w:lsdException w:name="No Spacing" w:semiHidden="0" w:uiPriority="1" w:unhideWhenUsed="0" w:qFormat="1"/>
+    <w:lsdException w:name="Light Shading" w:semiHidden="0" w:uiPriority="60" w:unhideWhenUsed="0"/>
+    <w:lsdException w:name="Light List" w:semiHidden="0" w:uiPriority="61" w:unhideWhenUsed="0"/>
+    <w:lsdException w:name="Light Grid" w:semiHidden="0" w:uiPriority="62" w:unhideWhenUsed="0"/>
+    <w:lsdException w:name="Medium Shading 1" w:semiHidden="0" w:uiPriority="63" w:unhideWhenUsed="0"/>
+    <w:lsdException w:name="Medium Shading 2" w:semiHidden="0" w:uiPriority="64" w:unhideWhenUsed="0"/>
+    <w:lsdException w:name="Medium List 1" w:semiHidden="0" w:uiPriority="65" w:unhideWhenUsed="0"/>
+    <w:lsdException w:name="Medium List 2" w:semiHidden="0" w:uiPriority="66" w:unhideWhenUsed="0"/>
+    <w:lsdException w:name="Medium Grid 1" w:semiHidden="0" w:uiPriority="67" w:unhideWhenUsed="0"/>
+    <w:lsdException w:name="Medium Grid 2" w:semiHidden="0" w:uiPriority="68" w:unhideWhenUsed="0"/>
+    <w:lsdException w:name="Medium Grid 3" w:semiHidden="0" w:uiPriority="69" w:unhideWhenUsed="0"/>
+    <w:lsdException w:name="Dark List" w:semiHidden="0" w:uiPriority="70" w:unhideWhenUsed="0"/>
+    <w:lsdException w:name="Colorful Shading" w:semiHidden="0" w:uiPriority="71" w:unhideWhenUsed="0"/>
+    <w:lsdException w:name="Colorful List" w:semiHidden="0" w:uiPriority="72" w:unhideWhenUsed="0"/>
+    <w:lsdException w:name="Colorful Grid" w:semiHidden="0" w:uiPriority="73" w:unhideWhenUsed="0"/>
+    <w:lsdException w:name="Light Shading Accent 1" w:semiHidden="0" w:uiPriority="60" w:unhideWhenUsed="0"/>
+    <w:lsdException w:name="Light List Accent 1" w:semiHidden="0" w:uiPriority="61" w:unhideWhenUsed="0"/>
+    <w:lsdException w:name="Light Grid Accent 1" w:semiHidden="0" w:uiPriority="62" w:unhideWhenUsed="0"/>
+    <w:lsdException w:name="Medium Shading 1 Accent 1" w:semiHidden="0" w:uiPriority="63" w:unhideWhenUsed="0"/>
+    <w:lsdException w:name="Medium Shading 2 Accent 1" w:semiHidden="0" w:uiPriority="64" w:unhideWhenUsed="0"/>
+    <w:lsdException w:name="Medium List 1 Accent 1" w:semiHidden="0" w:uiPriority="65" w:unhideWhenUsed="0"/>
+    <w:lsdException w:name="Revision" w:unhideWhenUsed="0"/>
+    <w:lsdException w:name="List Paragraph" w:semiHidden="0" w:uiPriority="34" w:unhideWhenUsed="0" w:qFormat="1"/>
+    <w:lsdException w:name="Quote" w:semiHidden="0" w:uiPriority="29" w:unhideWhenUsed="0" w:qFormat="1"/>
+    <w:lsdException w:name="Intense Quote" w:semiHidden="0" w:uiPriority="30" w:unhideWhenUsed="0" w:qFormat="1"/>
+    <w:lsdException w:name="Medium List 2 Accent 1" w:semiHidden="0" w:uiPriority="66" w:unhideWhenUsed="0"/>
+    <w:lsdException w:name="Medium Grid 1 Accent 1" w:semiHidden="0" w:uiPriority="67" w:unhideWhenUsed="0"/>
+    <w:lsdException w:name="Medium Grid 2 Accent 1" w:semiHidden="0" w:uiPriority="68" w:unhideWhenUsed="0"/>
+    <w:lsdException w:name="Medium Grid 3 Accent 1" w:semiHidden="0" w:uiPriority="69" w:unhideWhenUsed="0"/>
+    <w:lsdException w:name="Dark List Accent 1" w:semiHidden="0" w:uiPriority="70" w:unhideWhenUsed="0"/>
+    <w:lsdException w:name="Colorful Shading Accent 1" w:semiHidden="0" w:uiPriority="71" w:unhideWhenUsed="0"/>
+    <w:lsdException w:name="Colorful List Accent 1" w:semiHidden="0" w:uiPriority="72" w:unhideWhenUsed="0"/>
+    <w:lsdException w:name="Colorful Grid Accent 1" w:semiHidden="0" w:uiPriority="73" w:unhideWhenUsed="0"/>
+    <w:lsdException w:name="Light Shading Accent 2" w:semiHidden="0" w:uiPriority="60" w:unhideWhenUsed="0"/>
+    <w:lsdException w:name="Light List Accent 2" w:semiHidden="0" w:uiPriority="61" w:unhideWhenUsed="0"/>
+    <w:lsdException w:name="Light Grid Accent 2" w:semiHidden="0" w:uiPriority="62" w:unhideWhenUsed="0"/>
+    <w:lsdException w:name="Medium Shading 1 Accent 2" w:semiHidden="0" w:uiPriority="63" w:unhideWhenUsed="0"/>
+    <w:lsdException w:name="Medium Shading 2 Accent 2" w:semiHidden="0" w:uiPriority="64" w:unhideWhenUsed="0"/>
+    <w:lsdException w:name="Medium List 1 Accent 2" w:semiHidden="0" w:uiPriority="65" w:unhideWhenUsed="0"/>
+    <w:lsdException w:name="Medium List 2 Accent 2" w:semiHidden="0" w:uiPriority="66" w:unhideWhenUsed="0"/>
+    <w:lsdException w:name="Medium Grid 1 Accent 2" w:semiHidden="0" w:uiPriority="67" w:unhideWhenUsed="0"/>
+    <w:lsdException w:name="Medium Grid 2 Accent 2" w:semiHidden="0" w:uiPriority="68" w:unhideWhenUsed="0"/>
+    <w:lsdException w:name="Medium Grid 3 Accent 2" w:semiHidden="0" w:uiPriority="69" w:unhideWhenUsed="0"/>
+    <w:lsdException w:name="Dark List Accent 2" w:semiHidden="0" w:uiPriority="70" w:unhideWhenUsed="0"/>
+    <w:lsdException w:name="Colorful Shading Accent 2" w:semiHidden="0" w:uiPriority="71" w:unhideWhenUsed="0"/>
+    <w:lsdException w:name="Colorful List Accent 2" w:semiHidden="0" w:uiPriority="72" w:unhideWhenUsed="0"/>
+    <w:lsdException w:name="Colorful Grid Accent 2" w:semiHidden="0" w:uiPriority="73" w:unhideWhenUsed="0"/>
+    <w:lsdException w:name="Light Shading Accent 3" w:semiHidden="0" w:uiPriority="60" w:unhideWhenUsed="0"/>
+    <w:lsdException w:name="Light List Accent 3" w:semiHidden="0" w:uiPriority="61" w:unhideWhenUsed="0"/>
+    <w:lsdException w:name="Light Grid Accent 3" w:semiHidden="0" w:uiPriority="62" w:unhideWhenUsed="0"/>
+    <w:lsdException w:name="Medium Shading 1 Accent 3" w:semiHidden="0" w:uiPriority="63" w:unhideWhenUsed="0"/>
+    <w:lsdException w:name="Medium Shading 2 Accent 3" w:semiHidden="0" w:uiPriority="64" w:unhideWhenUsed="0"/>
+    <w:lsdException w:name="Medium List 1 Accent 3" w:semiHidden="0" w:uiPriority="65" w:unhideWhenUsed="0"/>
+    <w:lsdException w:name="Medium List 2 Accent 3" w:semiHidden="0" w:uiPriority="66" w:unhideWhenUsed="0"/>
+    <w:lsdException w:name="Medium Grid 1 Accent 3" w:semiHidden="0" w:uiPriority="67" w:unhideWhenUsed="0"/>
+    <w:lsdException w:name="Medium Grid 2 Accent 3" w:semiHidden="0" w:uiPriority="68" w:unhideWhenUsed="0"/>
+    <w:lsdException w:name="Medium Grid 3 Accent 3" w:semiHidden="0" w:uiPriority="69" w:unhideWhenUsed="0"/>
+    <w:lsdException w:name="Dark List Accent 3" w:semiHidden="0" w:uiPriority="70" w:unhideWhenUsed="0"/>
+    <w:lsdException w:name="Colorful Shading Accent 3" w:semiHidden="0" w:uiPriority="71" w:unhideWhenUsed="0"/>
+    <w:lsdException w:name="Colorful List Accent 3" w:semiHidden="0" w:uiPriority="72" w:unhideWhenUsed="0"/>
+    <w:lsdException w:name="Colorful Grid Accent 3" w:semiHidden="0" w:uiPriority="73" w:unhideWhenUsed="0"/>
+    <w:lsdException w:name="Light Shading Accent 4" w:semiHidden="0" w:uiPriority="60" w:unhideWhenUsed="0"/>
+    <w:lsdException w:name="Light List Accent 4" w:semiHidden="0" w:uiPriority="61" w:unhideWhenUsed="0"/>
+    <w:lsdException w:name="Light Grid Accent 4" w:semiHidden="0" w:uiPriority="62" w:unhideWhenUsed="0"/>
+    <w:lsdException w:name="Medium Shading 1 Accent 4" w:semiHidden="0" w:uiPriority="63" w:unhideWhenUsed="0"/>
+    <w:lsdException w:name="Medium Shading 2 Accent 4" w:semiHidden="0" w:uiPriority="64" w:unhideWhenUsed="0"/>
+    <w:lsdException w:name="Medium List 1 Accent 4" w:semiHidden="0" w:uiPriority="65" w:unhideWhenUsed="0"/>
+    <w:lsdException w:name="Medium List 2 Accent 4" w:semiHidden="0" w:uiPriority="66" w:unhideWhenUsed="0"/>
+    <w:lsdException w:name="Medium Grid 1 Accent 4" w:semiHidden="0" w:uiPriority="67" w:unhideWhenUsed="0"/>
+    <w:lsdException w:name="Medium Grid 2 Accent 4" w:semiHidden="0" w:uiPriority="68" w:unhideWhenUsed="0"/>
+    <w:lsdException w:name="Medium Grid 3 Accent 4" w:semiHidden="0" w:uiPriority="69" w:unhideWhenUsed="0"/>
+    <w:lsdException w:name="Dark List Accent 4" w:semiHidden="0" w:uiPriority="70" w:unhideWhenUsed="0"/>
+    <w:lsdException w:name="Colorful Shading Accent 4" w:semiHidden="0" w:uiPriority="71" w:unhideWhenUsed="0"/>
+    <w:lsdException w:name="Colorful List Accent 4" w:semiHidden="0" w:uiPriority="72" w:unhideWhenUsed="0"/>
+    <w:lsdException w:name="Colorful Grid Accent 4" w:semiHidden="0" w:uiPriority="73" w:unhideWhenUsed="0"/>
+    <w:lsdException w:name="Light Shading Accent 5" w:semiHidden="0" w:uiPriority="60" w:unhideWhenUsed="0"/>
+    <w:lsdException w:name="Light List Accent 5" w:semiHidden="0" w:uiPriority="61" w:unhideWhenUsed="0"/>
+    <w:lsdException w:name="Light Grid Accent 5" w:semiHidden="0" w:uiPriority="62" w:unhideWhenUsed="0"/>
+    <w:lsdException w:name="Medium Shading 1 Accent 5" w:semiHidden="0" w:uiPriority="63" w:unhideWhenUsed="0"/>
+    <w:lsdException w:name="Medium Shading 2 Accent 5" w:semiHidden="0" w:uiPriority="64" w:unhideWhenUsed="0"/>
+    <w:lsdException w:name="Medium List 1 Accent 5" w:semiHidden="0" w:uiPriority="65" w:unhideWhenUsed="0"/>
+    <w:lsdException w:name="Medium List 2 Accent 5" w:semiHidden="0" w:uiPriority="66" w:unhideWhenUsed="0"/>
+    <w:lsdException w:name="Medium Grid 1 Accent 5" w:semiHidden="0" w:uiPriority="67" w:unhideWhenUsed="0"/>
+    <w:lsdException w:name="Medium Grid 2 Accent 5" w:semiHidden="0" w:uiPriority="68" w:unhideWhenUsed="0"/>
+    <w:lsdException w:name="Medium Grid 3 Accent 5" w:semiHidden="0" w:uiPriority="69" w:unhideWhenUsed="0"/>
+    <w:lsdException w:name="Dark List Accent 5" w:semiHidden="0" w:uiPriority="70" w:unhideWhenUsed="0"/>
+    <w:lsdException w:name="Colorful Shading Accent 5" w:semiHidden="0" w:uiPriority="71" w:unhideWhenUsed="0"/>
+    <w:lsdException w:name="Colorful List Accent 5" w:semiHidden="0" w:uiPriority="72" w:unhideWhenUsed="0"/>
+    <w:lsdException w:name="Colorful Grid Accent 5" w:semiHidden="0" w:uiPriority="73" w:unhideWhenUsed="0"/>
+    <w:lsdException w:name="Light Shading Accent 6" w:semiHidden="0" w:uiPriority="60" w:unhideWhenUsed="0"/>
+    <w:lsdException w:name="Light List Accent 6" w:semiHidden="0" w:uiPriority="61" w:unhideWhenUsed="0"/>
+    <w:lsdException w:name="Light Grid Accent 6" w:semiHidden="0" w:uiPriority="62" w:unhideWhenUsed="0"/>
+    <w:lsdException w:name="Medium Shading 1 Accent 6" w:semiHidden="0" w:uiPriority="63" w:unhideWhenUsed="0"/>
+    <w:lsdException w:name="Medium Shading 2 Accent 6" w:semiHidden="0" w:uiPriority="64" w:unhideWhenUsed="0"/>
+    <w:lsdException w:name="Medium List 1 Accent 6" w:semiHidden="0" w:uiPriority="65" w:unhideWhenUsed="0"/>
+    <w:lsdException w:name="Medium List 2 Accent 6" w:semiHidden="0" w:uiPriority="66" w:unhideWhenUsed="0"/>
+    <w:lsdException w:name="Medium Grid 1 Accent 6" w:semiHidden="0" w:uiPriority="67" w:unhideWhenUsed="0"/>
+    <w:lsdException w:name="Medium Grid 2 Accent 6" w:semiHidden="0" w:uiPriority="68" w:unhideWhenUsed="0"/>
+    <w:lsdException w:name="Medium Grid 3 Accent 6" w:semiHidden="0" w:uiPriority="69" w:unhideWhenUsed="0"/>
+    <w:lsdException w:name="Dark List Accent 6" w:semiHidden="0" w:uiPriority="70" w:unhideWhenUsed="0"/>
+    <w:lsdException w:name="Colorful Shading Accent 6" w:semiHidden="0" w:uiPriority="71" w:unhideWhenUsed="0"/>
+    <w:lsdException w:name="Colorful List Accent 6" w:semiHidden="0" w:uiPriority="72" w:unhideWhenUsed="0"/>
+    <w:lsdException w:name="Colorful Grid Accent 6" w:semiHidden="0" w:uiPriority="73" w:unhideWhenUsed="0"/>
+    <w:lsdException w:name="Subtle Emphasis" w:semiHidden="0" w:uiPriority="19" w:unhideWhenUsed="0" w:qFormat="1"/>
+    <w:lsdException w:name="Intense Emphasis" w:semiHidden="0" w:uiPriority="21" w:unhideWhenUsed="0" w:qFormat="1"/>
+    <w:lsdException w:name="Subtle Reference" w:semiHidden="0" w:uiPriority="31" w:unhideWhenUsed="0" w:qFormat="1"/>
+    <w:lsdException w:name="Intense Reference" w:semiHidden="0" w:uiPriority="32" w:unhideWhenUsed="0" w:qFormat="1"/>
+    <w:lsdException w:name="Book Title" w:semiHidden="0" w:uiPriority="33" w:unhideWhenUsed="0" w:qFormat="1"/>
+    <w:lsdException w:name="Bibliography" w:uiPriority="37"/>
+    <w:lsdException w:name="TOC Heading" w:uiPriority="39" w:qFormat="1"/>
+  </w:latentStyles>
+  <w:style w:type="paragraph" w:default="1" w:styleId="Normal">
+    <w:name w:val="Normal"/>
+    <w:qFormat/>
+  </w:style>
+  <w:style w:type="character" w:default="1" w:styleId="Fuentedeprrafopredeter">
+    <w:name w:val="Default Paragraph Font"/>
+    <w:uiPriority w:val="1"/>
+    <w:semiHidden/>
+    <w:unhideWhenUsed/>
+  </w:style>
+  <w:style w:type="table" w:default="1" w:styleId="Tablanormal">
+    <w:name w:val="Normal Table"/>
+    <w:uiPriority w:val="99"/>
+    <w:semiHidden/>
+    <w:unhideWhenUsed/>
+    <w:tblPr>
+      <w:tblInd w:w="0" w:type="dxa"/>
+      <w:tblCellMar>
+        <w:top w:w="0" w:type="dxa"/>
+        <w:left w:w="108" w:type="dxa"/>
+        <w:bottom w:w="0" w:type="dxa"/>
+        <w:right w:w="108" w:type="dxa"/>
+      </w:tblCellMar>
+    </w:tblPr>
+  </w:style>
+  <w:style w:type="numbering" w:default="1" w:styleId="Sinlista">
+    <w:name w:val="No List"/>
+    <w:uiPriority w:val="99"/>
+    <w:semiHidden/>
+    <w:unhideWhenUsed/>
+  </w:style>
+  <w:style w:type="paragraph" w:styleId="Textodeglobo">
+    <w:name w:val="Balloon Text"/>
+    <w:basedOn w:val="Normal"/>
+    <w:link w:val="TextodegloboCar"/>
+    <w:uiPriority w:val="99"/>
+    <w:semiHidden/>
+    <w:unhideWhenUsed/>
+    <w:rsid w:val="000B7A16"/>
+    <w:pPr>
+      <w:spacing w:after="0" w:line="240" w:lineRule="auto"/>
+    </w:pPr>
+    <w:rPr>
+      <w:rFonts w:ascii="Tahoma" w:hAnsi="Tahoma" w:cs="Tahoma"/>
+      <w:sz w:val="16"/>
+      <w:szCs w:val="16"/>
+    </w:rPr>
+  </w:style>
+  <w:style w:type="character" w:customStyle="1" w:styleId="TextodegloboCar">
+    <w:name w:val="Texto de globo Car"/>
+    <w:basedOn w:val="Fuentedeprrafopredeter"/>
+    <w:link w:val="Textodeglobo"/>
+    <w:uiPriority w:val="99"/>
+    <w:semiHidden/>
+    <w:rsid w:val="000B7A16"/>
+    <w:rPr>
+      <w:rFonts w:ascii="Tahoma" w:hAnsi="Tahoma" w:cs="Tahoma"/>
+      <w:sz w:val="16"/>
+      <w:szCs w:val="16"/>
+    </w:rPr>
   </w:style>
 </w:styles>
 </file>
@@ -1446,7 +1650,7 @@
     </a:clrScheme>
     <a:fontScheme name="Office">
       <a:majorFont>
-        <a:latin typeface="Calibri Light" panose="020F0302020204030204"/>
+        <a:latin typeface="Calibri Light"/>
         <a:ea typeface=""/>
         <a:cs typeface=""/>
         <a:font script="Jpan" typeface="游ゴシック Light"/>
@@ -1498,7 +1702,7 @@
         <a:font script="Tfng" typeface="Ebrima"/>
       </a:majorFont>
       <a:minorFont>
-        <a:latin typeface="Calibri" panose="020F0502020204030204"/>
+        <a:latin typeface="Calibri"/>
         <a:ea typeface=""/>
         <a:cs typeface=""/>
         <a:font script="Jpan" typeface="游明朝"/>
@@ -1692,7 +1896,7 @@
   <a:extraClrSchemeLst/>
   <a:extLst>
     <a:ext uri="{05A4C25C-085E-4340-85A3-A5531E510DB2}">
-      <thm15:themeFamily xmlns:thm15="http://schemas.microsoft.com/office/thememl/2012/main" name="Office Theme" id="{62F939B6-93AF-4DB8-9C6B-D6C7DFDC589F}" vid="{4A3C46E8-61CC-4603-A589-7422A47A8E4A}"/>
+      <thm15:themeFamily xmlns:thm15="http://schemas.microsoft.com/office/thememl/2012/main" xmlns="" name="Office Theme" id="{62F939B6-93AF-4DB8-9C6B-D6C7DFDC589F}" vid="{4A3C46E8-61CC-4603-A589-7422A47A8E4A}"/>
     </a:ext>
   </a:extLst>
 </a:theme>

</xml_diff>